<commit_message>
updated version of Reduction.docx
</commit_message>
<xml_diff>
--- a/ParallelTask/branches/MostafaMehrabi/Notes/Reduction.docx
+++ b/ParallelTask/branches/MostafaMehrabi/Notes/Reduction.docx
@@ -1246,7 +1246,7 @@
         </w:rPr>
         <w:t>Join Algorithms using Map/Reduce (</w:t>
       </w:r>
-      <w:hyperlink r:id="rId6" w:history="1">
+      <w:hyperlink r:id="rId7" w:history="1">
         <w:r>
           <w:rPr>
             <w:rStyle w:val="Hyperlink"/>
@@ -1319,7 +1319,7 @@
         </w:rPr>
         <w:t xml:space="preserve"> environment (</w:t>
       </w:r>
-      <w:hyperlink r:id="rId7" w:history="1">
+      <w:hyperlink r:id="rId8" w:history="1">
         <w:r>
           <w:rPr>
             <w:rStyle w:val="Hyperlink"/>
@@ -1478,48 +1478,630 @@
           <w:rFonts w:asciiTheme="majorBidi" w:hAnsiTheme="majorBidi" w:cstheme="majorBidi"/>
         </w:rPr>
       </w:pPr>
-      <w:r>
-        <w:rPr>
-          <w:rFonts w:asciiTheme="majorBidi" w:hAnsiTheme="majorBidi" w:cstheme="majorBidi"/>
-        </w:rPr>
-        <w:t>This research uses</w:t>
+      <w:proofErr w:type="gramStart"/>
+      <w:r>
+        <w:rPr>
+          <w:rFonts w:asciiTheme="majorBidi" w:hAnsiTheme="majorBidi" w:cstheme="majorBidi"/>
+        </w:rPr>
+        <w:t xml:space="preserve">This research uses an interface with two functions for </w:t>
+      </w:r>
+      <w:r>
+        <w:rPr>
+          <w:rFonts w:asciiTheme="majorBidi" w:hAnsiTheme="majorBidi" w:cstheme="majorBidi"/>
+          <w:i/>
+          <w:iCs/>
+        </w:rPr>
+        <w:t xml:space="preserve">map </w:t>
+      </w:r>
+      <w:r>
+        <w:rPr>
+          <w:rFonts w:asciiTheme="majorBidi" w:hAnsiTheme="majorBidi" w:cstheme="majorBidi"/>
+        </w:rPr>
+        <w:t xml:space="preserve">and </w:t>
+      </w:r>
+      <w:r>
+        <w:rPr>
+          <w:rFonts w:asciiTheme="majorBidi" w:hAnsiTheme="majorBidi" w:cstheme="majorBidi"/>
+          <w:i/>
+          <w:iCs/>
+        </w:rPr>
+        <w:t>reduce</w:t>
+      </w:r>
+      <w:proofErr w:type="gramEnd"/>
+      <w:r>
+        <w:rPr>
+          <w:rFonts w:asciiTheme="majorBidi" w:hAnsiTheme="majorBidi" w:cstheme="majorBidi"/>
+          <w:i/>
+          <w:iCs/>
+        </w:rPr>
+        <w:t xml:space="preserve">. </w:t>
+      </w:r>
+      <w:r>
+        <w:rPr>
+          <w:rFonts w:asciiTheme="majorBidi" w:hAnsiTheme="majorBidi" w:cstheme="majorBidi"/>
+        </w:rPr>
+        <w:t xml:space="preserve">The model facilitates parallel implementation of real-world tasks such as data processing for search engines and machine learning. The model does not support processing multiple related heterogeneous datasets. This shortage could be addressed using the operand&lt;T&gt; in our design. Where an operand may contain heterogeneous types and the method for combining two operands will be specified by the programmer. </w:t>
+      </w:r>
+    </w:p>
+    <w:p>
+      <w:pPr>
+        <w:ind w:firstLine="180"/>
+        <w:jc w:val="both"/>
+        <w:rPr>
+          <w:rFonts w:asciiTheme="majorBidi" w:hAnsiTheme="majorBidi" w:cstheme="majorBidi"/>
+        </w:rPr>
+      </w:pPr>
+      <w:r>
+        <w:rPr>
+          <w:rFonts w:asciiTheme="majorBidi" w:hAnsiTheme="majorBidi" w:cstheme="majorBidi"/>
+        </w:rPr>
+        <w:t xml:space="preserve">The algorithm in this research provides implementation for relational algebra operators as well as several join algorithms. The infrastructure involves processing input data as map and value pairs in order to provide intermediate results in the form of key/value pairs (normally new values associated to the same key). </w:t>
+      </w:r>
+      <w:r>
+        <w:rPr>
+          <w:rFonts w:asciiTheme="majorBidi" w:hAnsiTheme="majorBidi" w:cstheme="majorBidi"/>
+        </w:rPr>
+        <w:t xml:space="preserve">In the reduce phase, all &lt;key/value&gt; pairs are merged in the user defined fashion. </w:t>
+      </w:r>
+      <w:r>
+        <w:rPr>
+          <w:rFonts w:asciiTheme="majorBidi" w:hAnsiTheme="majorBidi" w:cstheme="majorBidi"/>
+        </w:rPr>
+        <w:t xml:space="preserve">The model is best suited for processing homogeneous datasets. One of the most common cases in reduction is </w:t>
+      </w:r>
+      <w:r>
+        <w:rPr>
+          <w:rFonts w:asciiTheme="majorBidi" w:hAnsiTheme="majorBidi" w:cstheme="majorBidi"/>
+          <w:i/>
+          <w:iCs/>
+        </w:rPr>
+        <w:t>joining large databases</w:t>
+      </w:r>
+      <w:r>
+        <w:rPr>
+          <w:rFonts w:asciiTheme="majorBidi" w:hAnsiTheme="majorBidi" w:cstheme="majorBidi"/>
+        </w:rPr>
+        <w:t xml:space="preserve">, in order to achieve more comprehensive information. </w:t>
+      </w:r>
+    </w:p>
+    <w:p>
+      <w:pPr>
+        <w:ind w:firstLine="180"/>
+        <w:jc w:val="both"/>
+        <w:rPr>
+          <w:rFonts w:asciiTheme="majorBidi" w:hAnsiTheme="majorBidi" w:cstheme="majorBidi"/>
+        </w:rPr>
+      </w:pPr>
+      <w:r>
+        <w:rPr>
+          <w:rFonts w:asciiTheme="majorBidi" w:hAnsiTheme="majorBidi" w:cstheme="majorBidi"/>
+        </w:rPr>
+        <w:t xml:space="preserve">The model adds a </w:t>
+      </w:r>
+      <w:r>
+        <w:rPr>
+          <w:rFonts w:asciiTheme="majorBidi" w:hAnsiTheme="majorBidi" w:cstheme="majorBidi"/>
+          <w:i/>
+          <w:iCs/>
+        </w:rPr>
+        <w:t xml:space="preserve">merge </w:t>
+      </w:r>
+      <w:r>
+        <w:rPr>
+          <w:rFonts w:asciiTheme="majorBidi" w:hAnsiTheme="majorBidi" w:cstheme="majorBidi"/>
+        </w:rPr>
+        <w:t xml:space="preserve">phase to the common map-reduce framework. </w:t>
+      </w:r>
+      <w:r>
+        <w:rPr>
+          <w:rFonts w:asciiTheme="majorBidi" w:hAnsiTheme="majorBidi" w:cstheme="majorBidi"/>
+        </w:rPr>
+        <w:t xml:space="preserve">We were inspired </w:t>
+      </w:r>
+      <w:r>
+        <w:rPr>
+          <w:rFonts w:asciiTheme="majorBidi" w:hAnsiTheme="majorBidi" w:cstheme="majorBidi"/>
+        </w:rPr>
+        <w:t xml:space="preserve">by this approach and provided different approaches for merging maps. The approaches include the union of maps, intersection of maps and subtraction of maps. We also separated the concern of reducing the objects related to the same key, from the concern of merging the elements of maps. </w:t>
+      </w:r>
+      <w:r>
+        <w:rPr>
+          <w:rFonts w:asciiTheme="majorBidi" w:hAnsiTheme="majorBidi" w:cstheme="majorBidi"/>
+        </w:rPr>
+        <w:t>The research claims that this approach also makes processing of heterogeneous datasets possible.</w:t>
+      </w:r>
+      <w:r>
+        <w:rPr>
+          <w:rFonts w:asciiTheme="majorBidi" w:hAnsiTheme="majorBidi" w:cstheme="majorBidi"/>
+        </w:rPr>
+        <w:t xml:space="preserve"> (</w:t>
+      </w:r>
+      <w:proofErr w:type="gramStart"/>
+      <w:r>
+        <w:rPr>
+          <w:rFonts w:asciiTheme="majorBidi" w:hAnsiTheme="majorBidi" w:cstheme="majorBidi"/>
+        </w:rPr>
+        <w:t>another</w:t>
+      </w:r>
+      <w:proofErr w:type="gramEnd"/>
+      <w:r>
+        <w:rPr>
+          <w:rFonts w:asciiTheme="majorBidi" w:hAnsiTheme="majorBidi" w:cstheme="majorBidi"/>
+        </w:rPr>
+        <w:t xml:space="preserve"> possible improvement, merge two maps in the union way while the final map is sorted as well). </w:t>
+      </w:r>
+      <w:r>
+        <w:rPr>
+          <w:rFonts w:asciiTheme="majorBidi" w:hAnsiTheme="majorBidi" w:cstheme="majorBidi"/>
+        </w:rPr>
+        <w:t xml:space="preserve">In this research authors have considered cases where the final result associated to a key could be of a different type from that of the intermediate result. </w:t>
+      </w:r>
+    </w:p>
+    <w:p>
+      <w:pPr>
+        <w:ind w:firstLine="180"/>
+        <w:jc w:val="both"/>
+        <w:rPr>
+          <w:rFonts w:asciiTheme="majorBidi" w:hAnsiTheme="majorBidi" w:cstheme="majorBidi"/>
+        </w:rPr>
+      </w:pPr>
+      <w:r>
+        <w:rPr>
+          <w:rFonts w:asciiTheme="majorBidi" w:hAnsiTheme="majorBidi" w:cstheme="majorBidi"/>
+        </w:rPr>
+        <w:t>However, in this approach the final result associated to a certain key is confined to one value. In our design we allow the final result to be yet a collection of elements (as an extra flexibility we can consider having a different type of outcome as well).</w:t>
+      </w:r>
+      <w:r>
+        <w:rPr>
+          <w:rFonts w:asciiTheme="majorBidi" w:hAnsiTheme="majorBidi" w:cstheme="majorBidi"/>
+        </w:rPr>
+        <w:t xml:space="preserve"> The common approach between our method and the method in this research is the aggregation between two tuples with the same key. In this approach</w:t>
+      </w:r>
+      <w:r>
+        <w:rPr>
+          <w:rFonts w:asciiTheme="majorBidi" w:hAnsiTheme="majorBidi" w:cstheme="majorBidi"/>
+        </w:rPr>
+        <w:t xml:space="preserve"> the aggregation is confined to sort by key and group by key which can be potentially added to our provided merging approaches. </w:t>
+      </w:r>
+    </w:p>
+    <w:p>
+      <w:pPr>
+        <w:rPr>
+          <w:rFonts w:asciiTheme="majorBidi" w:hAnsiTheme="majorBidi" w:cstheme="majorBidi"/>
+        </w:rPr>
+      </w:pPr>
+      <w:r>
+        <w:rPr>
+          <w:rFonts w:asciiTheme="majorBidi" w:hAnsiTheme="majorBidi" w:cstheme="majorBidi"/>
+        </w:rPr>
+        <w:br w:type="page"/>
+      </w:r>
+    </w:p>
+    <w:p>
+      <w:pPr>
+        <w:ind w:firstLine="180"/>
+        <w:jc w:val="center"/>
+        <w:rPr>
+          <w:rFonts w:asciiTheme="majorBidi" w:hAnsiTheme="majorBidi" w:cstheme="majorBidi"/>
+          <w:b/>
+          <w:bCs/>
+        </w:rPr>
+      </w:pPr>
+      <w:r>
+        <w:rPr>
+          <w:rFonts w:asciiTheme="majorBidi" w:hAnsiTheme="majorBidi" w:cstheme="majorBidi"/>
+          <w:b/>
+          <w:bCs/>
+        </w:rPr>
+        <w:lastRenderedPageBreak/>
+        <w:t>Adopting Graph Reduction to Synthesize Parallel Computation Models</w:t>
+      </w:r>
+    </w:p>
+    <w:p>
+      <w:pPr>
+        <w:ind w:firstLine="180"/>
+        <w:jc w:val="center"/>
+        <w:rPr>
+          <w:rFonts w:asciiTheme="majorBidi" w:hAnsiTheme="majorBidi" w:cstheme="majorBidi"/>
+          <w:i/>
+          <w:iCs/>
+        </w:rPr>
+      </w:pPr>
+      <w:r>
+        <w:rPr>
+          <w:rFonts w:asciiTheme="majorBidi" w:hAnsiTheme="majorBidi" w:cstheme="majorBidi"/>
+          <w:i/>
+          <w:iCs/>
+        </w:rPr>
+        <w:t xml:space="preserve">Shen Chao, Liu </w:t>
+      </w:r>
+      <w:proofErr w:type="spellStart"/>
+      <w:r>
+        <w:rPr>
+          <w:rFonts w:asciiTheme="majorBidi" w:hAnsiTheme="majorBidi" w:cstheme="majorBidi"/>
+          <w:i/>
+          <w:iCs/>
+        </w:rPr>
+        <w:t>Xiaodong</w:t>
+      </w:r>
+      <w:proofErr w:type="spellEnd"/>
+      <w:r>
+        <w:rPr>
+          <w:rFonts w:asciiTheme="majorBidi" w:hAnsiTheme="majorBidi" w:cstheme="majorBidi"/>
+          <w:i/>
+          <w:iCs/>
+        </w:rPr>
+        <w:t xml:space="preserve">, Tong </w:t>
+      </w:r>
+      <w:proofErr w:type="spellStart"/>
+      <w:r>
+        <w:rPr>
+          <w:rFonts w:asciiTheme="majorBidi" w:hAnsiTheme="majorBidi" w:cstheme="majorBidi"/>
+          <w:i/>
+          <w:iCs/>
+        </w:rPr>
+        <w:t>Weiqin</w:t>
+      </w:r>
+      <w:proofErr w:type="spellEnd"/>
+      <w:r>
+        <w:rPr>
+          <w:rFonts w:asciiTheme="majorBidi" w:hAnsiTheme="majorBidi" w:cstheme="majorBidi"/>
+          <w:i/>
+          <w:iCs/>
+        </w:rPr>
+        <w:t xml:space="preserve">, </w:t>
+      </w:r>
+      <w:proofErr w:type="spellStart"/>
+      <w:r>
+        <w:rPr>
+          <w:rFonts w:asciiTheme="majorBidi" w:hAnsiTheme="majorBidi" w:cstheme="majorBidi"/>
+          <w:i/>
+          <w:iCs/>
+        </w:rPr>
+        <w:t>Zhi</w:t>
+      </w:r>
+      <w:proofErr w:type="spellEnd"/>
+      <w:r>
+        <w:rPr>
+          <w:rFonts w:asciiTheme="majorBidi" w:hAnsiTheme="majorBidi" w:cstheme="majorBidi"/>
+          <w:i/>
+          <w:iCs/>
+        </w:rPr>
+        <w:t xml:space="preserve"> </w:t>
+      </w:r>
+      <w:proofErr w:type="spellStart"/>
+      <w:r>
+        <w:rPr>
+          <w:rFonts w:asciiTheme="majorBidi" w:hAnsiTheme="majorBidi" w:cstheme="majorBidi"/>
+          <w:i/>
+          <w:iCs/>
+        </w:rPr>
+        <w:t>Xiaoli</w:t>
+      </w:r>
+      <w:proofErr w:type="spellEnd"/>
+    </w:p>
+    <w:p>
+      <w:pPr>
+        <w:ind w:firstLine="180"/>
+        <w:jc w:val="center"/>
+        <w:rPr>
+          <w:rFonts w:asciiTheme="majorBidi" w:hAnsiTheme="majorBidi" w:cstheme="majorBidi"/>
+          <w:i/>
+          <w:iCs/>
+        </w:rPr>
+      </w:pPr>
+      <w:r>
+        <w:rPr>
+          <w:rFonts w:asciiTheme="majorBidi" w:hAnsiTheme="majorBidi" w:cstheme="majorBidi"/>
+          <w:i/>
+          <w:iCs/>
+        </w:rPr>
+        <w:t>Scholl of computer engineering and science shanghai university, Shanghai, China</w:t>
+      </w:r>
+    </w:p>
+    <w:p>
+      <w:pPr>
+        <w:ind w:firstLine="180"/>
+        <w:rPr>
+          <w:rFonts w:asciiTheme="majorBidi" w:hAnsiTheme="majorBidi" w:cstheme="majorBidi"/>
+        </w:rPr>
+      </w:pPr>
+    </w:p>
+    <w:p>
+      <w:pPr>
+        <w:ind w:firstLine="180"/>
+        <w:jc w:val="both"/>
+        <w:rPr>
+          <w:rFonts w:asciiTheme="majorBidi" w:hAnsiTheme="majorBidi" w:cstheme="majorBidi"/>
+        </w:rPr>
+      </w:pPr>
+      <w:r>
+        <w:rPr>
+          <w:rFonts w:asciiTheme="majorBidi" w:hAnsiTheme="majorBidi" w:cstheme="majorBidi"/>
+        </w:rPr>
+        <w:t xml:space="preserve">This research addresses the fact that parallel computing models for different applications are aimed at different types. </w:t>
+      </w:r>
+      <w:r>
+        <w:rPr>
+          <w:rFonts w:asciiTheme="majorBidi" w:hAnsiTheme="majorBidi" w:cstheme="majorBidi"/>
+        </w:rPr>
+        <w:t xml:space="preserve">This project proposes graph reduction where each reduction is corresponding to a local transformation of the graph. </w:t>
+      </w:r>
+      <w:r>
+        <w:rPr>
+          <w:rFonts w:asciiTheme="majorBidi" w:hAnsiTheme="majorBidi" w:cstheme="majorBidi"/>
+        </w:rPr>
+        <w:t xml:space="preserve">For this purpose functional languages are focused on, as they are ideal for parallel programming especially with use of lambda expressions. </w:t>
+      </w:r>
+      <w:r>
+        <w:rPr>
+          <w:rFonts w:asciiTheme="majorBidi" w:hAnsiTheme="majorBidi" w:cstheme="majorBidi"/>
+        </w:rPr>
+        <w:t xml:space="preserve"> </w:t>
+      </w:r>
+      <w:r>
+        <w:rPr>
+          <w:rFonts w:asciiTheme="majorBidi" w:hAnsiTheme="majorBidi" w:cstheme="majorBidi"/>
+        </w:rPr>
+        <w:t xml:space="preserve">  </w:t>
+      </w:r>
+    </w:p>
+    <w:p>
+      <w:pPr>
+        <w:jc w:val="both"/>
+        <w:rPr>
+          <w:rFonts w:asciiTheme="majorBidi" w:hAnsiTheme="majorBidi" w:cstheme="majorBidi"/>
+        </w:rPr>
+      </w:pPr>
+    </w:p>
+    <w:p>
+      <w:pPr>
+        <w:jc w:val="center"/>
+        <w:rPr>
+          <w:rFonts w:asciiTheme="majorBidi" w:hAnsiTheme="majorBidi" w:cstheme="majorBidi"/>
+          <w:b/>
+          <w:bCs/>
+        </w:rPr>
+      </w:pPr>
+      <w:proofErr w:type="spellStart"/>
+      <w:r>
+        <w:rPr>
+          <w:rFonts w:asciiTheme="majorBidi" w:hAnsiTheme="majorBidi" w:cstheme="majorBidi"/>
+          <w:b/>
+          <w:bCs/>
+        </w:rPr>
+        <w:t>HadoopDB</w:t>
+      </w:r>
+      <w:proofErr w:type="spellEnd"/>
+      <w:r>
+        <w:rPr>
+          <w:rFonts w:asciiTheme="majorBidi" w:hAnsiTheme="majorBidi" w:cstheme="majorBidi"/>
+          <w:b/>
+          <w:bCs/>
+        </w:rPr>
+        <w:t xml:space="preserve">: An Architectural Hybrid of </w:t>
+      </w:r>
+      <w:proofErr w:type="spellStart"/>
+      <w:r>
+        <w:rPr>
+          <w:rFonts w:asciiTheme="majorBidi" w:hAnsiTheme="majorBidi" w:cstheme="majorBidi"/>
+          <w:b/>
+          <w:bCs/>
+        </w:rPr>
+        <w:t>MapReduce</w:t>
+      </w:r>
+      <w:proofErr w:type="spellEnd"/>
+      <w:r>
+        <w:rPr>
+          <w:rFonts w:asciiTheme="majorBidi" w:hAnsiTheme="majorBidi" w:cstheme="majorBidi"/>
+          <w:b/>
+          <w:bCs/>
+        </w:rPr>
+        <w:t xml:space="preserve"> and DB</w:t>
+      </w:r>
+      <w:r>
+        <w:rPr>
+          <w:rFonts w:asciiTheme="majorBidi" w:hAnsiTheme="majorBidi" w:cstheme="majorBidi"/>
+          <w:b/>
+          <w:bCs/>
+        </w:rPr>
+        <w:t>MS Technologies for Analytical Workloads</w:t>
+      </w:r>
+    </w:p>
+    <w:p>
+      <w:pPr>
+        <w:ind w:left="720"/>
+        <w:jc w:val="center"/>
+        <w:rPr>
+          <w:rFonts w:asciiTheme="majorBidi" w:hAnsiTheme="majorBidi" w:cstheme="majorBidi"/>
+          <w:i/>
+          <w:iCs/>
+        </w:rPr>
+      </w:pPr>
+      <w:r>
+        <w:rPr>
+          <w:rFonts w:asciiTheme="majorBidi" w:hAnsiTheme="majorBidi" w:cstheme="majorBidi"/>
+          <w:i/>
+          <w:iCs/>
+        </w:rPr>
+        <w:t xml:space="preserve">A. </w:t>
+      </w:r>
+      <w:proofErr w:type="spellStart"/>
+      <w:r>
+        <w:rPr>
+          <w:rFonts w:asciiTheme="majorBidi" w:hAnsiTheme="majorBidi" w:cstheme="majorBidi"/>
+          <w:i/>
+          <w:iCs/>
+        </w:rPr>
+        <w:t>Abouzeid</w:t>
+      </w:r>
+      <w:proofErr w:type="spellEnd"/>
+      <w:r>
+        <w:rPr>
+          <w:rFonts w:asciiTheme="majorBidi" w:hAnsiTheme="majorBidi" w:cstheme="majorBidi"/>
+          <w:i/>
+          <w:iCs/>
+        </w:rPr>
+        <w:t xml:space="preserve">, K. B. </w:t>
+      </w:r>
+      <w:proofErr w:type="spellStart"/>
+      <w:r>
+        <w:rPr>
+          <w:rFonts w:asciiTheme="majorBidi" w:hAnsiTheme="majorBidi" w:cstheme="majorBidi"/>
+          <w:i/>
+          <w:iCs/>
+        </w:rPr>
+        <w:t>Pawlikowski</w:t>
+      </w:r>
+      <w:proofErr w:type="spellEnd"/>
+      <w:r>
+        <w:rPr>
+          <w:rFonts w:asciiTheme="majorBidi" w:hAnsiTheme="majorBidi" w:cstheme="majorBidi"/>
+          <w:i/>
+          <w:iCs/>
+        </w:rPr>
+        <w:t xml:space="preserve">, D. Abdi, A. </w:t>
+      </w:r>
+      <w:proofErr w:type="spellStart"/>
+      <w:r>
+        <w:rPr>
+          <w:rFonts w:asciiTheme="majorBidi" w:hAnsiTheme="majorBidi" w:cstheme="majorBidi"/>
+          <w:i/>
+          <w:iCs/>
+        </w:rPr>
+        <w:t>Silberschatz</w:t>
+      </w:r>
+      <w:proofErr w:type="spellEnd"/>
+      <w:r>
+        <w:rPr>
+          <w:rFonts w:asciiTheme="majorBidi" w:hAnsiTheme="majorBidi" w:cstheme="majorBidi"/>
+          <w:i/>
+          <w:iCs/>
+        </w:rPr>
+        <w:t xml:space="preserve">, A. </w:t>
+      </w:r>
+      <w:proofErr w:type="spellStart"/>
+      <w:r>
+        <w:rPr>
+          <w:rFonts w:asciiTheme="majorBidi" w:hAnsiTheme="majorBidi" w:cstheme="majorBidi"/>
+          <w:i/>
+          <w:iCs/>
+        </w:rPr>
+        <w:t>Rasin</w:t>
+      </w:r>
+      <w:proofErr w:type="spellEnd"/>
+    </w:p>
+    <w:p>
+      <w:pPr>
+        <w:ind w:left="720"/>
+        <w:jc w:val="center"/>
+        <w:rPr>
+          <w:rFonts w:asciiTheme="majorBidi" w:hAnsiTheme="majorBidi" w:cstheme="majorBidi"/>
+          <w:i/>
+          <w:iCs/>
+        </w:rPr>
+      </w:pPr>
+      <w:r>
+        <w:rPr>
+          <w:rFonts w:asciiTheme="majorBidi" w:hAnsiTheme="majorBidi" w:cstheme="majorBidi"/>
+          <w:i/>
+          <w:iCs/>
+        </w:rPr>
+        <w:t xml:space="preserve">Yale University – New Haven U.S., Brown University </w:t>
+      </w:r>
+    </w:p>
+    <w:p>
+      <w:pPr>
+        <w:ind w:firstLine="180"/>
+        <w:jc w:val="both"/>
+        <w:rPr>
+          <w:rFonts w:asciiTheme="majorBidi" w:hAnsiTheme="majorBidi" w:cstheme="majorBidi"/>
+        </w:rPr>
+      </w:pPr>
+    </w:p>
+    <w:p>
+      <w:pPr>
+        <w:ind w:firstLine="180"/>
+        <w:jc w:val="both"/>
+        <w:rPr>
+          <w:rFonts w:asciiTheme="majorBidi" w:hAnsiTheme="majorBidi" w:cstheme="majorBidi"/>
+        </w:rPr>
+      </w:pPr>
+      <w:r>
+        <w:rPr>
+          <w:rFonts w:asciiTheme="majorBidi" w:hAnsiTheme="majorBidi" w:cstheme="majorBidi"/>
+        </w:rPr>
+        <w:t>Enterprises</w:t>
+      </w:r>
+      <w:r>
+        <w:rPr>
+          <w:rFonts w:asciiTheme="majorBidi" w:hAnsiTheme="majorBidi" w:cstheme="majorBidi"/>
+        </w:rPr>
+        <w:t xml:space="preserve"> and development teams are rapidly moving their data from high end servers to cheaper, lower end clouds. Therefore, preserving data is now cheaper and more secure. Therefore, the amount of data that needs to be processed grows exponentially high. </w:t>
+      </w:r>
+      <w:r>
+        <w:rPr>
+          <w:rFonts w:asciiTheme="majorBidi" w:hAnsiTheme="majorBidi" w:cstheme="majorBidi"/>
+        </w:rPr>
+        <w:t xml:space="preserve">For processing large amount of data, parallel databases and </w:t>
+      </w:r>
+      <w:proofErr w:type="spellStart"/>
+      <w:r>
+        <w:rPr>
+          <w:rFonts w:asciiTheme="majorBidi" w:hAnsiTheme="majorBidi" w:cstheme="majorBidi"/>
+        </w:rPr>
+        <w:t>MapReduce</w:t>
+      </w:r>
+      <w:proofErr w:type="spellEnd"/>
+      <w:r>
+        <w:rPr>
+          <w:rFonts w:asciiTheme="majorBidi" w:hAnsiTheme="majorBidi" w:cstheme="majorBidi"/>
+        </w:rPr>
+        <w:t xml:space="preserve"> based systems are proposed</w:t>
+      </w:r>
+      <w:r>
+        <w:rPr>
+          <w:rFonts w:asciiTheme="majorBidi" w:hAnsiTheme="majorBidi" w:cstheme="majorBidi"/>
+        </w:rPr>
+        <w:t xml:space="preserve">. Parallel databases scale well when the system deals with tens of nodes. Each node is a self-sufficient system without a single point of contention across the system. No two nodes share memory or storage. </w:t>
+      </w:r>
+    </w:p>
+    <w:p>
+      <w:pPr>
+        <w:ind w:firstLine="180"/>
+        <w:jc w:val="both"/>
+        <w:rPr>
+          <w:rFonts w:asciiTheme="majorBidi" w:hAnsiTheme="majorBidi" w:cstheme="majorBidi"/>
+        </w:rPr>
+      </w:pPr>
+      <w:r>
+        <w:rPr>
+          <w:rFonts w:asciiTheme="majorBidi" w:hAnsiTheme="majorBidi" w:cstheme="majorBidi"/>
+        </w:rPr>
+        <w:t xml:space="preserve">However, in parallel databases the number of nodes is normally limited to 100 nodes maximum, and the systems do not scale well when there are hundreds of nodes. That is caused by two main factors. First, failure of the nodes increases as the number of nodes is increased. Secondly, parallel databases generally assume a homogeneous array of machines, while it is nearly impossible to achieve homogeneity at higher scales. </w:t>
+      </w:r>
+      <w:r>
+        <w:rPr>
+          <w:rFonts w:asciiTheme="majorBidi" w:hAnsiTheme="majorBidi" w:cstheme="majorBidi"/>
+        </w:rPr>
+        <w:t xml:space="preserve">Parallel database also do </w:t>
+      </w:r>
+      <w:proofErr w:type="gramStart"/>
+      <w:r>
+        <w:rPr>
+          <w:rFonts w:asciiTheme="majorBidi" w:hAnsiTheme="majorBidi" w:cstheme="majorBidi"/>
+        </w:rPr>
+        <w:t>not  provide</w:t>
+      </w:r>
+      <w:proofErr w:type="gramEnd"/>
+      <w:r>
+        <w:rPr>
+          <w:rFonts w:asciiTheme="majorBidi" w:hAnsiTheme="majorBidi" w:cstheme="majorBidi"/>
+        </w:rPr>
+        <w:t xml:space="preserve"> a high fault tolerance due to the basic assumption of this approach which indicates failures would rarely happen, and that clusters include tens of nodes and not hundreds. </w:t>
       </w:r>
       <w:bookmarkStart w:id="0" w:name="_GoBack"/>
       <w:bookmarkEnd w:id="0"/>
-      <w:r>
-        <w:rPr>
-          <w:rFonts w:asciiTheme="majorBidi" w:hAnsiTheme="majorBidi" w:cstheme="majorBidi"/>
-        </w:rPr>
-        <w:t xml:space="preserve"> an interface with two functions for </w:t>
-      </w:r>
-      <w:r>
-        <w:rPr>
-          <w:rFonts w:asciiTheme="majorBidi" w:hAnsiTheme="majorBidi" w:cstheme="majorBidi"/>
-          <w:i/>
-          <w:iCs/>
-        </w:rPr>
-        <w:t xml:space="preserve">map </w:t>
-      </w:r>
-      <w:r>
-        <w:rPr>
-          <w:rFonts w:asciiTheme="majorBidi" w:hAnsiTheme="majorBidi" w:cstheme="majorBidi"/>
-        </w:rPr>
-        <w:t xml:space="preserve">and </w:t>
-      </w:r>
-      <w:r>
-        <w:rPr>
-          <w:rFonts w:asciiTheme="majorBidi" w:hAnsiTheme="majorBidi" w:cstheme="majorBidi"/>
-          <w:i/>
-          <w:iCs/>
-        </w:rPr>
-        <w:t xml:space="preserve">reduce. </w:t>
-      </w:r>
-      <w:r>
-        <w:rPr>
-          <w:rFonts w:asciiTheme="majorBidi" w:hAnsiTheme="majorBidi" w:cstheme="majorBidi"/>
-        </w:rPr>
-        <w:t xml:space="preserve">The model facilitates parallel implementation of real-world tasks such as data processing for search engines and machine learning. The model does not support processing multiple related heterogeneous datasets. This shortage could be addressed using the operand&lt;T&gt; in our design. Where an operand may contain heterogeneous types and the method for combining two operands will be specified by the programmer. </w:t>
-      </w:r>
     </w:p>
     <w:p>
       <w:pPr>
@@ -1533,69 +2115,52 @@
         <w:rPr>
           <w:rFonts w:asciiTheme="majorBidi" w:hAnsiTheme="majorBidi" w:cstheme="majorBidi"/>
         </w:rPr>
-        <w:t xml:space="preserve">The algorithm in this research provides implementation for relational algebra operators as well as several join algorithms. The infrastructure involves processing input data as map and value pairs in order to provide intermediate results in the form of key/value pairs (normally new values associated to the same key). The model is best suited for processing homogeneous datasets. One of the most common cases in reduction is </w:t>
-      </w:r>
-      <w:r>
-        <w:rPr>
-          <w:rFonts w:asciiTheme="majorBidi" w:hAnsiTheme="majorBidi" w:cstheme="majorBidi"/>
-          <w:i/>
-          <w:iCs/>
-        </w:rPr>
-        <w:t>joining large databases</w:t>
-      </w:r>
-      <w:r>
-        <w:rPr>
-          <w:rFonts w:asciiTheme="majorBidi" w:hAnsiTheme="majorBidi" w:cstheme="majorBidi"/>
-        </w:rPr>
-        <w:t xml:space="preserve">, in order to achieve more comprehensive information. </w:t>
-      </w:r>
-    </w:p>
-    <w:p>
-      <w:pPr>
-        <w:ind w:firstLine="180"/>
-        <w:jc w:val="both"/>
-        <w:rPr>
-          <w:rFonts w:asciiTheme="majorBidi" w:hAnsiTheme="majorBidi" w:cstheme="majorBidi"/>
-          <w:i/>
-          <w:iCs/>
-        </w:rPr>
-      </w:pPr>
-      <w:r>
-        <w:rPr>
-          <w:rFonts w:asciiTheme="majorBidi" w:hAnsiTheme="majorBidi" w:cstheme="majorBidi"/>
-        </w:rPr>
-        <w:t xml:space="preserve">The model adds a </w:t>
-      </w:r>
-      <w:r>
-        <w:rPr>
-          <w:rFonts w:asciiTheme="majorBidi" w:hAnsiTheme="majorBidi" w:cstheme="majorBidi"/>
-          <w:i/>
-          <w:iCs/>
-        </w:rPr>
-        <w:t xml:space="preserve">merge </w:t>
-      </w:r>
-      <w:r>
-        <w:rPr>
-          <w:rFonts w:asciiTheme="majorBidi" w:hAnsiTheme="majorBidi" w:cstheme="majorBidi"/>
-        </w:rPr>
-        <w:t xml:space="preserve">phase to the common map-reduce framework.   </w:t>
-      </w:r>
-      <w:r>
-        <w:rPr>
-          <w:rFonts w:asciiTheme="majorBidi" w:hAnsiTheme="majorBidi" w:cstheme="majorBidi"/>
-          <w:i/>
-          <w:iCs/>
-        </w:rPr>
-        <w:t xml:space="preserve"> </w:t>
-      </w:r>
-    </w:p>
-    <w:p>
-      <w:pPr>
-        <w:jc w:val="both"/>
-        <w:rPr>
-          <w:rFonts w:asciiTheme="majorBidi" w:hAnsiTheme="majorBidi" w:cstheme="majorBidi"/>
-        </w:rPr>
-      </w:pPr>
+        <w:t xml:space="preserve">On the other hand, </w:t>
+      </w:r>
+      <w:proofErr w:type="spellStart"/>
+      <w:r>
+        <w:rPr>
+          <w:rFonts w:asciiTheme="majorBidi" w:hAnsiTheme="majorBidi" w:cstheme="majorBidi"/>
+        </w:rPr>
+        <w:t>MapReduce</w:t>
+      </w:r>
+      <w:proofErr w:type="spellEnd"/>
+      <w:r>
+        <w:rPr>
+          <w:rFonts w:asciiTheme="majorBidi" w:hAnsiTheme="majorBidi" w:cstheme="majorBidi"/>
+        </w:rPr>
+        <w:t>-</w:t>
+      </w:r>
+      <w:r>
+        <w:rPr>
+          <w:rFonts w:asciiTheme="majorBidi" w:hAnsiTheme="majorBidi" w:cstheme="majorBidi"/>
+        </w:rPr>
+        <w:t>based systems scale better in higher scales</w:t>
+      </w:r>
+      <w:r>
+        <w:rPr>
+          <w:rFonts w:asciiTheme="majorBidi" w:hAnsiTheme="majorBidi" w:cstheme="majorBidi"/>
+        </w:rPr>
+        <w:t xml:space="preserve"> as the original design of this concept was meant for high scalability. For example Hadoop’s map-reduce </w:t>
+      </w:r>
+      <w:r>
+        <w:rPr>
+          <w:rFonts w:asciiTheme="majorBidi" w:hAnsiTheme="majorBidi" w:cstheme="majorBidi"/>
+        </w:rPr>
+        <w:t>mechanism</w:t>
+      </w:r>
+      <w:r>
+        <w:rPr>
+          <w:rFonts w:asciiTheme="majorBidi" w:hAnsiTheme="majorBidi" w:cstheme="majorBidi"/>
+        </w:rPr>
+        <w:t xml:space="preserve"> is used for administrating 2.5 petabytes of data in Facebook’s data storage. </w:t>
+      </w:r>
+      <w:r>
+        <w:rPr>
+          <w:rFonts w:asciiTheme="majorBidi" w:hAnsiTheme="majorBidi" w:cstheme="majorBidi"/>
+        </w:rPr>
+        <w:t xml:space="preserve">Ideally the scalability of map-reduce can be used along with the performance quality of parallel databases in order to get a hybrid system. Therefore, using Map&lt;key, value&gt; types in map-reduce approaches seems to be necessary.  </w:t>
+      </w:r>
     </w:p>
     <w:sectPr>
       <w:pgSz w:w="12240" w:h="15840"/>
@@ -1610,6 +2175,273 @@
 <file path=word/numbering.xml><?xml version="1.0" encoding="utf-8"?>
 <w:numbering xmlns:wpc="http://schemas.microsoft.com/office/word/2010/wordprocessingCanvas" xmlns:mc="http://schemas.openxmlformats.org/markup-compatibility/2006" xmlns:o="urn:schemas-microsoft-com:office:office" xmlns:r="http://schemas.openxmlformats.org/officeDocument/2006/relationships" xmlns:m="http://schemas.openxmlformats.org/officeDocument/2006/math" xmlns:v="urn:schemas-microsoft-com:vml" xmlns:wp14="http://schemas.microsoft.com/office/word/2010/wordprocessingDrawing" xmlns:wp="http://schemas.openxmlformats.org/drawingml/2006/wordprocessingDrawing" xmlns:w10="urn:schemas-microsoft-com:office:word" xmlns:w="http://schemas.openxmlformats.org/wordprocessingml/2006/main" xmlns:w14="http://schemas.microsoft.com/office/word/2010/wordml" xmlns:wpg="http://schemas.microsoft.com/office/word/2010/wordprocessingGroup" xmlns:wpi="http://schemas.microsoft.com/office/word/2010/wordprocessingInk" xmlns:wne="http://schemas.microsoft.com/office/word/2006/wordml" xmlns:wps="http://schemas.microsoft.com/office/word/2010/wordprocessingShape" mc:Ignorable="w14 wp14">
   <w:abstractNum w:abstractNumId="0">
+    <w:nsid w:val="1AD91D7B"/>
+    <w:multiLevelType w:val="hybridMultilevel"/>
+    <w:tmpl w:val="FEC2E8EE"/>
+    <w:lvl w:ilvl="0" w:tplc="14090015">
+      <w:start w:val="1"/>
+      <w:numFmt w:val="upperLetter"/>
+      <w:lvlText w:val="%1."/>
+      <w:lvlJc w:val="left"/>
+      <w:pPr>
+        <w:ind w:left="720" w:hanging="360"/>
+      </w:pPr>
+      <w:rPr>
+        <w:rFonts w:hint="default"/>
+      </w:rPr>
+    </w:lvl>
+    <w:lvl w:ilvl="1" w:tplc="14090019" w:tentative="1">
+      <w:start w:val="1"/>
+      <w:numFmt w:val="lowerLetter"/>
+      <w:lvlText w:val="%2."/>
+      <w:lvlJc w:val="left"/>
+      <w:pPr>
+        <w:ind w:left="1440" w:hanging="360"/>
+      </w:pPr>
+    </w:lvl>
+    <w:lvl w:ilvl="2" w:tplc="1409001B" w:tentative="1">
+      <w:start w:val="1"/>
+      <w:numFmt w:val="lowerRoman"/>
+      <w:lvlText w:val="%3."/>
+      <w:lvlJc w:val="right"/>
+      <w:pPr>
+        <w:ind w:left="2160" w:hanging="180"/>
+      </w:pPr>
+    </w:lvl>
+    <w:lvl w:ilvl="3" w:tplc="1409000F" w:tentative="1">
+      <w:start w:val="1"/>
+      <w:numFmt w:val="decimal"/>
+      <w:lvlText w:val="%4."/>
+      <w:lvlJc w:val="left"/>
+      <w:pPr>
+        <w:ind w:left="2880" w:hanging="360"/>
+      </w:pPr>
+    </w:lvl>
+    <w:lvl w:ilvl="4" w:tplc="14090019" w:tentative="1">
+      <w:start w:val="1"/>
+      <w:numFmt w:val="lowerLetter"/>
+      <w:lvlText w:val="%5."/>
+      <w:lvlJc w:val="left"/>
+      <w:pPr>
+        <w:ind w:left="3600" w:hanging="360"/>
+      </w:pPr>
+    </w:lvl>
+    <w:lvl w:ilvl="5" w:tplc="1409001B" w:tentative="1">
+      <w:start w:val="1"/>
+      <w:numFmt w:val="lowerRoman"/>
+      <w:lvlText w:val="%6."/>
+      <w:lvlJc w:val="right"/>
+      <w:pPr>
+        <w:ind w:left="4320" w:hanging="180"/>
+      </w:pPr>
+    </w:lvl>
+    <w:lvl w:ilvl="6" w:tplc="1409000F" w:tentative="1">
+      <w:start w:val="1"/>
+      <w:numFmt w:val="decimal"/>
+      <w:lvlText w:val="%7."/>
+      <w:lvlJc w:val="left"/>
+      <w:pPr>
+        <w:ind w:left="5040" w:hanging="360"/>
+      </w:pPr>
+    </w:lvl>
+    <w:lvl w:ilvl="7" w:tplc="14090019" w:tentative="1">
+      <w:start w:val="1"/>
+      <w:numFmt w:val="lowerLetter"/>
+      <w:lvlText w:val="%8."/>
+      <w:lvlJc w:val="left"/>
+      <w:pPr>
+        <w:ind w:left="5760" w:hanging="360"/>
+      </w:pPr>
+    </w:lvl>
+    <w:lvl w:ilvl="8" w:tplc="1409001B" w:tentative="1">
+      <w:start w:val="1"/>
+      <w:numFmt w:val="lowerRoman"/>
+      <w:lvlText w:val="%9."/>
+      <w:lvlJc w:val="right"/>
+      <w:pPr>
+        <w:ind w:left="6480" w:hanging="180"/>
+      </w:pPr>
+    </w:lvl>
+  </w:abstractNum>
+  <w:abstractNum w:abstractNumId="1">
+    <w:nsid w:val="1F180119"/>
+    <w:multiLevelType w:val="hybridMultilevel"/>
+    <w:tmpl w:val="1526B7CC"/>
+    <w:lvl w:ilvl="0" w:tplc="37C270E8">
+      <w:start w:val="1"/>
+      <w:numFmt w:val="upperLetter"/>
+      <w:lvlText w:val="%1."/>
+      <w:lvlJc w:val="left"/>
+      <w:pPr>
+        <w:ind w:left="1080" w:hanging="360"/>
+      </w:pPr>
+      <w:rPr>
+        <w:rFonts w:hint="default"/>
+      </w:rPr>
+    </w:lvl>
+    <w:lvl w:ilvl="1" w:tplc="14090019" w:tentative="1">
+      <w:start w:val="1"/>
+      <w:numFmt w:val="lowerLetter"/>
+      <w:lvlText w:val="%2."/>
+      <w:lvlJc w:val="left"/>
+      <w:pPr>
+        <w:ind w:left="1800" w:hanging="360"/>
+      </w:pPr>
+    </w:lvl>
+    <w:lvl w:ilvl="2" w:tplc="1409001B" w:tentative="1">
+      <w:start w:val="1"/>
+      <w:numFmt w:val="lowerRoman"/>
+      <w:lvlText w:val="%3."/>
+      <w:lvlJc w:val="right"/>
+      <w:pPr>
+        <w:ind w:left="2520" w:hanging="180"/>
+      </w:pPr>
+    </w:lvl>
+    <w:lvl w:ilvl="3" w:tplc="1409000F" w:tentative="1">
+      <w:start w:val="1"/>
+      <w:numFmt w:val="decimal"/>
+      <w:lvlText w:val="%4."/>
+      <w:lvlJc w:val="left"/>
+      <w:pPr>
+        <w:ind w:left="3240" w:hanging="360"/>
+      </w:pPr>
+    </w:lvl>
+    <w:lvl w:ilvl="4" w:tplc="14090019" w:tentative="1">
+      <w:start w:val="1"/>
+      <w:numFmt w:val="lowerLetter"/>
+      <w:lvlText w:val="%5."/>
+      <w:lvlJc w:val="left"/>
+      <w:pPr>
+        <w:ind w:left="3960" w:hanging="360"/>
+      </w:pPr>
+    </w:lvl>
+    <w:lvl w:ilvl="5" w:tplc="1409001B" w:tentative="1">
+      <w:start w:val="1"/>
+      <w:numFmt w:val="lowerRoman"/>
+      <w:lvlText w:val="%6."/>
+      <w:lvlJc w:val="right"/>
+      <w:pPr>
+        <w:ind w:left="4680" w:hanging="180"/>
+      </w:pPr>
+    </w:lvl>
+    <w:lvl w:ilvl="6" w:tplc="1409000F" w:tentative="1">
+      <w:start w:val="1"/>
+      <w:numFmt w:val="decimal"/>
+      <w:lvlText w:val="%7."/>
+      <w:lvlJc w:val="left"/>
+      <w:pPr>
+        <w:ind w:left="5400" w:hanging="360"/>
+      </w:pPr>
+    </w:lvl>
+    <w:lvl w:ilvl="7" w:tplc="14090019" w:tentative="1">
+      <w:start w:val="1"/>
+      <w:numFmt w:val="lowerLetter"/>
+      <w:lvlText w:val="%8."/>
+      <w:lvlJc w:val="left"/>
+      <w:pPr>
+        <w:ind w:left="6120" w:hanging="360"/>
+      </w:pPr>
+    </w:lvl>
+    <w:lvl w:ilvl="8" w:tplc="1409001B" w:tentative="1">
+      <w:start w:val="1"/>
+      <w:numFmt w:val="lowerRoman"/>
+      <w:lvlText w:val="%9."/>
+      <w:lvlJc w:val="right"/>
+      <w:pPr>
+        <w:ind w:left="6840" w:hanging="180"/>
+      </w:pPr>
+    </w:lvl>
+  </w:abstractNum>
+  <w:abstractNum w:abstractNumId="2">
+    <w:nsid w:val="23216E78"/>
+    <w:multiLevelType w:val="hybridMultilevel"/>
+    <w:tmpl w:val="F230D0CA"/>
+    <w:lvl w:ilvl="0" w:tplc="14090015">
+      <w:start w:val="1"/>
+      <w:numFmt w:val="upperLetter"/>
+      <w:lvlText w:val="%1."/>
+      <w:lvlJc w:val="left"/>
+      <w:pPr>
+        <w:ind w:left="720" w:hanging="360"/>
+      </w:pPr>
+      <w:rPr>
+        <w:rFonts w:hint="default"/>
+      </w:rPr>
+    </w:lvl>
+    <w:lvl w:ilvl="1" w:tplc="14090019" w:tentative="1">
+      <w:start w:val="1"/>
+      <w:numFmt w:val="lowerLetter"/>
+      <w:lvlText w:val="%2."/>
+      <w:lvlJc w:val="left"/>
+      <w:pPr>
+        <w:ind w:left="1440" w:hanging="360"/>
+      </w:pPr>
+    </w:lvl>
+    <w:lvl w:ilvl="2" w:tplc="1409001B" w:tentative="1">
+      <w:start w:val="1"/>
+      <w:numFmt w:val="lowerRoman"/>
+      <w:lvlText w:val="%3."/>
+      <w:lvlJc w:val="right"/>
+      <w:pPr>
+        <w:ind w:left="2160" w:hanging="180"/>
+      </w:pPr>
+    </w:lvl>
+    <w:lvl w:ilvl="3" w:tplc="1409000F" w:tentative="1">
+      <w:start w:val="1"/>
+      <w:numFmt w:val="decimal"/>
+      <w:lvlText w:val="%4."/>
+      <w:lvlJc w:val="left"/>
+      <w:pPr>
+        <w:ind w:left="2880" w:hanging="360"/>
+      </w:pPr>
+    </w:lvl>
+    <w:lvl w:ilvl="4" w:tplc="14090019" w:tentative="1">
+      <w:start w:val="1"/>
+      <w:numFmt w:val="lowerLetter"/>
+      <w:lvlText w:val="%5."/>
+      <w:lvlJc w:val="left"/>
+      <w:pPr>
+        <w:ind w:left="3600" w:hanging="360"/>
+      </w:pPr>
+    </w:lvl>
+    <w:lvl w:ilvl="5" w:tplc="1409001B" w:tentative="1">
+      <w:start w:val="1"/>
+      <w:numFmt w:val="lowerRoman"/>
+      <w:lvlText w:val="%6."/>
+      <w:lvlJc w:val="right"/>
+      <w:pPr>
+        <w:ind w:left="4320" w:hanging="180"/>
+      </w:pPr>
+    </w:lvl>
+    <w:lvl w:ilvl="6" w:tplc="1409000F" w:tentative="1">
+      <w:start w:val="1"/>
+      <w:numFmt w:val="decimal"/>
+      <w:lvlText w:val="%7."/>
+      <w:lvlJc w:val="left"/>
+      <w:pPr>
+        <w:ind w:left="5040" w:hanging="360"/>
+      </w:pPr>
+    </w:lvl>
+    <w:lvl w:ilvl="7" w:tplc="14090019" w:tentative="1">
+      <w:start w:val="1"/>
+      <w:numFmt w:val="lowerLetter"/>
+      <w:lvlText w:val="%8."/>
+      <w:lvlJc w:val="left"/>
+      <w:pPr>
+        <w:ind w:left="5760" w:hanging="360"/>
+      </w:pPr>
+    </w:lvl>
+    <w:lvl w:ilvl="8" w:tplc="1409001B" w:tentative="1">
+      <w:start w:val="1"/>
+      <w:numFmt w:val="lowerRoman"/>
+      <w:lvlText w:val="%9."/>
+      <w:lvlJc w:val="right"/>
+      <w:pPr>
+        <w:ind w:left="6480" w:hanging="180"/>
+      </w:pPr>
+    </w:lvl>
+  </w:abstractNum>
+  <w:abstractNum w:abstractNumId="3">
     <w:nsid w:val="26BF20FD"/>
     <w:multiLevelType w:val="hybridMultilevel"/>
     <w:tmpl w:val="997A5558"/>
@@ -1698,8 +2530,201 @@
       </w:pPr>
     </w:lvl>
   </w:abstractNum>
+  <w:abstractNum w:abstractNumId="4">
+    <w:nsid w:val="458E1899"/>
+    <w:multiLevelType w:val="hybridMultilevel"/>
+    <w:tmpl w:val="B85C111A"/>
+    <w:lvl w:ilvl="0" w:tplc="9A82129E">
+      <w:start w:val="1"/>
+      <w:numFmt w:val="upperLetter"/>
+      <w:lvlText w:val="%1."/>
+      <w:lvlJc w:val="left"/>
+      <w:pPr>
+        <w:ind w:left="1080" w:hanging="360"/>
+      </w:pPr>
+      <w:rPr>
+        <w:rFonts w:hint="default"/>
+      </w:rPr>
+    </w:lvl>
+    <w:lvl w:ilvl="1" w:tplc="14090019" w:tentative="1">
+      <w:start w:val="1"/>
+      <w:numFmt w:val="lowerLetter"/>
+      <w:lvlText w:val="%2."/>
+      <w:lvlJc w:val="left"/>
+      <w:pPr>
+        <w:ind w:left="1800" w:hanging="360"/>
+      </w:pPr>
+    </w:lvl>
+    <w:lvl w:ilvl="2" w:tplc="1409001B" w:tentative="1">
+      <w:start w:val="1"/>
+      <w:numFmt w:val="lowerRoman"/>
+      <w:lvlText w:val="%3."/>
+      <w:lvlJc w:val="right"/>
+      <w:pPr>
+        <w:ind w:left="2520" w:hanging="180"/>
+      </w:pPr>
+    </w:lvl>
+    <w:lvl w:ilvl="3" w:tplc="1409000F" w:tentative="1">
+      <w:start w:val="1"/>
+      <w:numFmt w:val="decimal"/>
+      <w:lvlText w:val="%4."/>
+      <w:lvlJc w:val="left"/>
+      <w:pPr>
+        <w:ind w:left="3240" w:hanging="360"/>
+      </w:pPr>
+    </w:lvl>
+    <w:lvl w:ilvl="4" w:tplc="14090019" w:tentative="1">
+      <w:start w:val="1"/>
+      <w:numFmt w:val="lowerLetter"/>
+      <w:lvlText w:val="%5."/>
+      <w:lvlJc w:val="left"/>
+      <w:pPr>
+        <w:ind w:left="3960" w:hanging="360"/>
+      </w:pPr>
+    </w:lvl>
+    <w:lvl w:ilvl="5" w:tplc="1409001B" w:tentative="1">
+      <w:start w:val="1"/>
+      <w:numFmt w:val="lowerRoman"/>
+      <w:lvlText w:val="%6."/>
+      <w:lvlJc w:val="right"/>
+      <w:pPr>
+        <w:ind w:left="4680" w:hanging="180"/>
+      </w:pPr>
+    </w:lvl>
+    <w:lvl w:ilvl="6" w:tplc="1409000F" w:tentative="1">
+      <w:start w:val="1"/>
+      <w:numFmt w:val="decimal"/>
+      <w:lvlText w:val="%7."/>
+      <w:lvlJc w:val="left"/>
+      <w:pPr>
+        <w:ind w:left="5400" w:hanging="360"/>
+      </w:pPr>
+    </w:lvl>
+    <w:lvl w:ilvl="7" w:tplc="14090019" w:tentative="1">
+      <w:start w:val="1"/>
+      <w:numFmt w:val="lowerLetter"/>
+      <w:lvlText w:val="%8."/>
+      <w:lvlJc w:val="left"/>
+      <w:pPr>
+        <w:ind w:left="6120" w:hanging="360"/>
+      </w:pPr>
+    </w:lvl>
+    <w:lvl w:ilvl="8" w:tplc="1409001B" w:tentative="1">
+      <w:start w:val="1"/>
+      <w:numFmt w:val="lowerRoman"/>
+      <w:lvlText w:val="%9."/>
+      <w:lvlJc w:val="right"/>
+      <w:pPr>
+        <w:ind w:left="6840" w:hanging="180"/>
+      </w:pPr>
+    </w:lvl>
+  </w:abstractNum>
+  <w:abstractNum w:abstractNumId="5">
+    <w:nsid w:val="7F193BD5"/>
+    <w:multiLevelType w:val="hybridMultilevel"/>
+    <w:tmpl w:val="A33A53CC"/>
+    <w:lvl w:ilvl="0" w:tplc="14090015">
+      <w:start w:val="1"/>
+      <w:numFmt w:val="upperLetter"/>
+      <w:lvlText w:val="%1."/>
+      <w:lvlJc w:val="left"/>
+      <w:pPr>
+        <w:ind w:left="720" w:hanging="360"/>
+      </w:pPr>
+      <w:rPr>
+        <w:rFonts w:hint="default"/>
+      </w:rPr>
+    </w:lvl>
+    <w:lvl w:ilvl="1" w:tplc="14090019" w:tentative="1">
+      <w:start w:val="1"/>
+      <w:numFmt w:val="lowerLetter"/>
+      <w:lvlText w:val="%2."/>
+      <w:lvlJc w:val="left"/>
+      <w:pPr>
+        <w:ind w:left="1440" w:hanging="360"/>
+      </w:pPr>
+    </w:lvl>
+    <w:lvl w:ilvl="2" w:tplc="1409001B" w:tentative="1">
+      <w:start w:val="1"/>
+      <w:numFmt w:val="lowerRoman"/>
+      <w:lvlText w:val="%3."/>
+      <w:lvlJc w:val="right"/>
+      <w:pPr>
+        <w:ind w:left="2160" w:hanging="180"/>
+      </w:pPr>
+    </w:lvl>
+    <w:lvl w:ilvl="3" w:tplc="1409000F" w:tentative="1">
+      <w:start w:val="1"/>
+      <w:numFmt w:val="decimal"/>
+      <w:lvlText w:val="%4."/>
+      <w:lvlJc w:val="left"/>
+      <w:pPr>
+        <w:ind w:left="2880" w:hanging="360"/>
+      </w:pPr>
+    </w:lvl>
+    <w:lvl w:ilvl="4" w:tplc="14090019" w:tentative="1">
+      <w:start w:val="1"/>
+      <w:numFmt w:val="lowerLetter"/>
+      <w:lvlText w:val="%5."/>
+      <w:lvlJc w:val="left"/>
+      <w:pPr>
+        <w:ind w:left="3600" w:hanging="360"/>
+      </w:pPr>
+    </w:lvl>
+    <w:lvl w:ilvl="5" w:tplc="1409001B" w:tentative="1">
+      <w:start w:val="1"/>
+      <w:numFmt w:val="lowerRoman"/>
+      <w:lvlText w:val="%6."/>
+      <w:lvlJc w:val="right"/>
+      <w:pPr>
+        <w:ind w:left="4320" w:hanging="180"/>
+      </w:pPr>
+    </w:lvl>
+    <w:lvl w:ilvl="6" w:tplc="1409000F" w:tentative="1">
+      <w:start w:val="1"/>
+      <w:numFmt w:val="decimal"/>
+      <w:lvlText w:val="%7."/>
+      <w:lvlJc w:val="left"/>
+      <w:pPr>
+        <w:ind w:left="5040" w:hanging="360"/>
+      </w:pPr>
+    </w:lvl>
+    <w:lvl w:ilvl="7" w:tplc="14090019" w:tentative="1">
+      <w:start w:val="1"/>
+      <w:numFmt w:val="lowerLetter"/>
+      <w:lvlText w:val="%8."/>
+      <w:lvlJc w:val="left"/>
+      <w:pPr>
+        <w:ind w:left="5760" w:hanging="360"/>
+      </w:pPr>
+    </w:lvl>
+    <w:lvl w:ilvl="8" w:tplc="1409001B" w:tentative="1">
+      <w:start w:val="1"/>
+      <w:numFmt w:val="lowerRoman"/>
+      <w:lvlText w:val="%9."/>
+      <w:lvlJc w:val="right"/>
+      <w:pPr>
+        <w:ind w:left="6480" w:hanging="180"/>
+      </w:pPr>
+    </w:lvl>
+  </w:abstractNum>
   <w:num w:numId="1">
+    <w:abstractNumId w:val="3"/>
+  </w:num>
+  <w:num w:numId="2">
+    <w:abstractNumId w:val="5"/>
+  </w:num>
+  <w:num w:numId="3">
+    <w:abstractNumId w:val="2"/>
+  </w:num>
+  <w:num w:numId="4">
     <w:abstractNumId w:val="0"/>
+  </w:num>
+  <w:num w:numId="5">
+    <w:abstractNumId w:val="1"/>
+  </w:num>
+  <w:num w:numId="6">
+    <w:abstractNumId w:val="4"/>
   </w:num>
 </w:numbering>
 </file>
@@ -2583,4 +3608,16 @@
   <a:objectDefaults/>
   <a:extraClrSchemeLst/>
 </a:theme>
+</file>
+
+<file path=customXml/item1.xml><?xml version="1.0" encoding="utf-8"?>
+<b:Sources xmlns:b="http://schemas.openxmlformats.org/officeDocument/2006/bibliography" xmlns="http://schemas.openxmlformats.org/officeDocument/2006/bibliography" SelectedStyle="\APA.XSL" StyleName="APA"/>
+</file>
+
+<file path=customXml/itemProps1.xml><?xml version="1.0" encoding="utf-8"?>
+<ds:datastoreItem xmlns:ds="http://schemas.openxmlformats.org/officeDocument/2006/customXml" ds:itemID="{2D2EB514-9DA9-4D18-B28A-7994A1C8E466}">
+  <ds:schemaRefs>
+    <ds:schemaRef ds:uri="http://schemas.openxmlformats.org/officeDocument/2006/bibliography"/>
+  </ds:schemaRefs>
+</ds:datastoreItem>
 </file>
</xml_diff>

<commit_message>
last changes to Reduction.docx
</commit_message>
<xml_diff>
--- a/ParallelTask/branches/MostafaMehrabi/Notes/Reduction.docx
+++ b/ParallelTask/branches/MostafaMehrabi/Notes/Reduction.docx
@@ -2520,19 +2520,7 @@
         <w:rPr>
           <w:rFonts w:asciiTheme="majorBidi" w:hAnsiTheme="majorBidi" w:cstheme="majorBidi"/>
         </w:rPr>
-        <w:t>The literature introduces two</w:t>
-      </w:r>
-      <w:r>
-        <w:rPr>
-          <w:rFonts w:asciiTheme="majorBidi" w:hAnsiTheme="majorBidi" w:cstheme="majorBidi"/>
-        </w:rPr>
-        <w:t xml:space="preserve"> other of</w:t>
-      </w:r>
-      <w:r>
-        <w:rPr>
-          <w:rFonts w:asciiTheme="majorBidi" w:hAnsiTheme="majorBidi" w:cstheme="majorBidi"/>
-        </w:rPr>
-        <w:t xml:space="preserve"> main </w:t>
+        <w:t xml:space="preserve">The literature introduces two other of main </w:t>
       </w:r>
       <w:proofErr w:type="spellStart"/>
       <w:r>
@@ -2546,13 +2534,7 @@
         <w:rPr>
           <w:rFonts w:asciiTheme="majorBidi" w:hAnsiTheme="majorBidi" w:cstheme="majorBidi"/>
         </w:rPr>
-        <w:t xml:space="preserve"> implementations</w:t>
-      </w:r>
-      <w:r>
-        <w:rPr>
-          <w:rFonts w:asciiTheme="majorBidi" w:hAnsiTheme="majorBidi" w:cstheme="majorBidi"/>
-        </w:rPr>
-        <w:t xml:space="preserve">, </w:t>
+        <w:t xml:space="preserve"> implementations, </w:t>
       </w:r>
       <w:r>
         <w:rPr>
@@ -3225,7 +3207,7 @@
           <w:iCs/>
         </w:rPr>
       </w:pPr>
-      <w:hyperlink r:id="rId9" w:history="1">
+      <w:hyperlink r:id="rId9" w:anchor="REDUCTION" w:history="1">
         <w:r>
           <w:rPr>
             <w:rStyle w:val="Hyperlink"/>
@@ -3708,13 +3690,763 @@
     </w:p>
     <w:p>
       <w:pPr>
-        <w:jc w:val="both"/>
-        <w:rPr>
-          <w:rFonts w:asciiTheme="majorBidi" w:hAnsiTheme="majorBidi" w:cstheme="majorBidi"/>
-        </w:rPr>
-      </w:pPr>
+        <w:ind w:firstLine="180"/>
+        <w:jc w:val="both"/>
+        <w:rPr>
+          <w:rFonts w:asciiTheme="majorBidi" w:hAnsiTheme="majorBidi" w:cstheme="majorBidi"/>
+        </w:rPr>
+      </w:pPr>
+      <w:r>
+        <w:rPr>
+          <w:rFonts w:asciiTheme="majorBidi" w:hAnsiTheme="majorBidi" w:cstheme="majorBidi"/>
+        </w:rPr>
+        <w:t xml:space="preserve">However, </w:t>
+      </w:r>
+      <w:proofErr w:type="spellStart"/>
+      <w:r>
+        <w:rPr>
+          <w:rFonts w:asciiTheme="majorBidi" w:hAnsiTheme="majorBidi" w:cstheme="majorBidi"/>
+        </w:rPr>
+        <w:t>OpenMP</w:t>
+      </w:r>
+      <w:proofErr w:type="spellEnd"/>
+      <w:r>
+        <w:rPr>
+          <w:rFonts w:asciiTheme="majorBidi" w:hAnsiTheme="majorBidi" w:cstheme="majorBidi"/>
+        </w:rPr>
+        <w:t xml:space="preserve"> 4.0 allows programmers to specify their own customized reduction identifiers using the </w:t>
+      </w:r>
+      <w:r>
+        <w:rPr>
+          <w:rFonts w:asciiTheme="majorBidi" w:hAnsiTheme="majorBidi" w:cstheme="majorBidi"/>
+          <w:b/>
+          <w:bCs/>
+          <w:i/>
+          <w:iCs/>
+        </w:rPr>
+        <w:t xml:space="preserve">declare reduction </w:t>
+      </w:r>
+      <w:r>
+        <w:rPr>
+          <w:rFonts w:asciiTheme="majorBidi" w:hAnsiTheme="majorBidi" w:cstheme="majorBidi"/>
+        </w:rPr>
+        <w:t xml:space="preserve">clause. </w:t>
+      </w:r>
+      <w:r>
+        <w:rPr>
+          <w:rFonts w:asciiTheme="majorBidi" w:hAnsiTheme="majorBidi" w:cstheme="majorBidi"/>
+        </w:rPr>
+        <w:t xml:space="preserve">The </w:t>
+      </w:r>
+      <w:r>
+        <w:rPr>
+          <w:rFonts w:asciiTheme="majorBidi" w:hAnsiTheme="majorBidi" w:cstheme="majorBidi"/>
+          <w:b/>
+          <w:bCs/>
+          <w:i/>
+          <w:iCs/>
+        </w:rPr>
+        <w:t xml:space="preserve">declare reduction </w:t>
+      </w:r>
+      <w:r>
+        <w:rPr>
+          <w:rFonts w:asciiTheme="majorBidi" w:hAnsiTheme="majorBidi" w:cstheme="majorBidi"/>
+        </w:rPr>
+        <w:t>directive declares a reduction identifier that can be used later in the code in a reduction clause. The syntax of declaring a reduction identifier is as follows.</w:t>
+      </w:r>
+    </w:p>
+    <w:p>
+      <w:pPr>
+        <w:ind w:firstLine="180"/>
+        <w:jc w:val="both"/>
+        <w:rPr>
+          <w:rFonts w:asciiTheme="majorBidi" w:hAnsiTheme="majorBidi" w:cstheme="majorBidi"/>
+          <w:b/>
+          <w:bCs/>
+        </w:rPr>
+      </w:pPr>
+      <w:r>
+        <w:rPr>
+          <w:rFonts w:asciiTheme="majorBidi" w:hAnsiTheme="majorBidi" w:cstheme="majorBidi"/>
+          <w:b/>
+          <w:bCs/>
+        </w:rPr>
+        <w:t xml:space="preserve">#pragma </w:t>
+      </w:r>
+      <w:proofErr w:type="spellStart"/>
+      <w:r>
+        <w:rPr>
+          <w:rFonts w:asciiTheme="majorBidi" w:hAnsiTheme="majorBidi" w:cstheme="majorBidi"/>
+          <w:b/>
+          <w:bCs/>
+        </w:rPr>
+        <w:t>omp</w:t>
+      </w:r>
+      <w:proofErr w:type="spellEnd"/>
+      <w:r>
+        <w:rPr>
+          <w:rFonts w:asciiTheme="majorBidi" w:hAnsiTheme="majorBidi" w:cstheme="majorBidi"/>
+          <w:b/>
+          <w:bCs/>
+        </w:rPr>
+        <w:t xml:space="preserve"> declare reduction (reduction-identifier: </w:t>
+      </w:r>
+      <w:proofErr w:type="spellStart"/>
+      <w:r>
+        <w:rPr>
+          <w:rFonts w:asciiTheme="majorBidi" w:hAnsiTheme="majorBidi" w:cstheme="majorBidi"/>
+          <w:b/>
+          <w:bCs/>
+        </w:rPr>
+        <w:t>typeNames</w:t>
+      </w:r>
+      <w:proofErr w:type="spellEnd"/>
+      <w:r>
+        <w:rPr>
+          <w:rFonts w:asciiTheme="majorBidi" w:hAnsiTheme="majorBidi" w:cstheme="majorBidi"/>
+          <w:b/>
+          <w:bCs/>
+        </w:rPr>
+        <w:t>-list: combiner)</w:t>
+      </w:r>
+    </w:p>
+    <w:p>
+      <w:pPr>
+        <w:ind w:firstLine="180"/>
+        <w:jc w:val="both"/>
+        <w:rPr>
+          <w:rFonts w:asciiTheme="majorBidi" w:hAnsiTheme="majorBidi" w:cstheme="majorBidi"/>
+        </w:rPr>
+      </w:pPr>
+      <w:r>
+        <w:rPr>
+          <w:rFonts w:asciiTheme="majorBidi" w:hAnsiTheme="majorBidi" w:cstheme="majorBidi"/>
+        </w:rPr>
+        <w:t>The “</w:t>
+      </w:r>
+      <w:proofErr w:type="spellStart"/>
+      <w:r>
+        <w:rPr>
+          <w:rFonts w:asciiTheme="majorBidi" w:hAnsiTheme="majorBidi" w:cstheme="majorBidi"/>
+        </w:rPr>
+        <w:t>typeName</w:t>
+      </w:r>
+      <w:proofErr w:type="spellEnd"/>
+      <w:r>
+        <w:rPr>
+          <w:rFonts w:asciiTheme="majorBidi" w:hAnsiTheme="majorBidi" w:cstheme="majorBidi"/>
+        </w:rPr>
+        <w:t xml:space="preserve">-list” lists the name of the types that can be used (reduced) by the custom reduction identifier. The custom reduction remains limited to the type names initially declared in the declaration phase. Therefore, if new types are required the declaration needs to be modified. </w:t>
+      </w:r>
+      <w:r>
+        <w:rPr>
+          <w:rFonts w:asciiTheme="majorBidi" w:hAnsiTheme="majorBidi" w:cstheme="majorBidi"/>
+        </w:rPr>
+        <w:t xml:space="preserve">In our design variety of variable types has been accommodated as the focus is on generic types, and the types can be flexibly specified by the programmer. </w:t>
+      </w:r>
+    </w:p>
+    <w:p>
+      <w:pPr>
+        <w:ind w:firstLine="180"/>
+        <w:jc w:val="both"/>
+        <w:rPr>
+          <w:rFonts w:asciiTheme="majorBidi" w:hAnsiTheme="majorBidi" w:cstheme="majorBidi"/>
+        </w:rPr>
+      </w:pPr>
+      <w:r>
+        <w:rPr>
+          <w:rFonts w:asciiTheme="majorBidi" w:hAnsiTheme="majorBidi" w:cstheme="majorBidi"/>
+        </w:rPr>
+        <w:t xml:space="preserve">The “combiner” specifies how partial results should be reduced. Combiner only uses variable identifiers called </w:t>
+      </w:r>
+      <w:proofErr w:type="spellStart"/>
+      <w:r>
+        <w:rPr>
+          <w:rFonts w:asciiTheme="majorBidi" w:hAnsiTheme="majorBidi" w:cstheme="majorBidi"/>
+          <w:b/>
+          <w:bCs/>
+        </w:rPr>
+        <w:t>omp_in</w:t>
+      </w:r>
+      <w:proofErr w:type="spellEnd"/>
+      <w:r>
+        <w:rPr>
+          <w:rFonts w:asciiTheme="majorBidi" w:hAnsiTheme="majorBidi" w:cstheme="majorBidi"/>
+          <w:b/>
+          <w:bCs/>
+        </w:rPr>
+        <w:t xml:space="preserve"> </w:t>
+      </w:r>
+      <w:r>
+        <w:rPr>
+          <w:rFonts w:asciiTheme="majorBidi" w:hAnsiTheme="majorBidi" w:cstheme="majorBidi"/>
+        </w:rPr>
+        <w:t xml:space="preserve">and </w:t>
+      </w:r>
+      <w:proofErr w:type="spellStart"/>
+      <w:r>
+        <w:rPr>
+          <w:rFonts w:asciiTheme="majorBidi" w:hAnsiTheme="majorBidi" w:cstheme="majorBidi"/>
+          <w:b/>
+          <w:bCs/>
+        </w:rPr>
+        <w:t>omp_out</w:t>
+      </w:r>
+      <w:proofErr w:type="spellEnd"/>
+      <w:r>
+        <w:rPr>
+          <w:rFonts w:asciiTheme="majorBidi" w:hAnsiTheme="majorBidi" w:cstheme="majorBidi"/>
+        </w:rPr>
+        <w:t xml:space="preserve">, </w:t>
+      </w:r>
+      <w:r>
+        <w:rPr>
+          <w:rFonts w:asciiTheme="majorBidi" w:hAnsiTheme="majorBidi" w:cstheme="majorBidi"/>
+        </w:rPr>
+        <w:t>which</w:t>
+      </w:r>
+      <w:r>
+        <w:rPr>
+          <w:rFonts w:asciiTheme="majorBidi" w:hAnsiTheme="majorBidi" w:cstheme="majorBidi"/>
+        </w:rPr>
+        <w:t xml:space="preserve"> are of the type of the variables declared to be reduced. </w:t>
+      </w:r>
+      <w:r>
+        <w:rPr>
+          <w:rFonts w:asciiTheme="majorBidi" w:hAnsiTheme="majorBidi" w:cstheme="majorBidi"/>
+        </w:rPr>
+        <w:t xml:space="preserve">The latter refers to the storage that holds the result of the reduction. </w:t>
+      </w:r>
+      <w:r>
+        <w:rPr>
+          <w:rFonts w:asciiTheme="majorBidi" w:hAnsiTheme="majorBidi" w:cstheme="majorBidi"/>
+        </w:rPr>
+        <w:t xml:space="preserve">The </w:t>
+      </w:r>
+      <w:proofErr w:type="spellStart"/>
+      <w:r>
+        <w:rPr>
+          <w:rFonts w:asciiTheme="majorBidi" w:hAnsiTheme="majorBidi" w:cstheme="majorBidi"/>
+          <w:b/>
+          <w:bCs/>
+        </w:rPr>
+        <w:t>omp_out</w:t>
+      </w:r>
+      <w:proofErr w:type="spellEnd"/>
+      <w:r>
+        <w:rPr>
+          <w:rFonts w:asciiTheme="majorBidi" w:hAnsiTheme="majorBidi" w:cstheme="majorBidi"/>
+          <w:b/>
+          <w:bCs/>
+        </w:rPr>
+        <w:t xml:space="preserve"> </w:t>
+      </w:r>
+      <w:r>
+        <w:rPr>
+          <w:rFonts w:asciiTheme="majorBidi" w:hAnsiTheme="majorBidi" w:cstheme="majorBidi"/>
+        </w:rPr>
+        <w:t xml:space="preserve">must be initialized, and the initial value will be copied for every </w:t>
+      </w:r>
+      <w:r>
+        <w:rPr>
+          <w:rFonts w:asciiTheme="majorBidi" w:hAnsiTheme="majorBidi" w:cstheme="majorBidi"/>
+        </w:rPr>
+        <w:lastRenderedPageBreak/>
+        <w:t xml:space="preserve">instance of the reduction identifier. In our design we have separated this concern from the actual reduction of the results. In our design, the elements that are being reduced are independent objects of class </w:t>
+      </w:r>
+      <w:r>
+        <w:rPr>
+          <w:rFonts w:asciiTheme="majorBidi" w:hAnsiTheme="majorBidi" w:cstheme="majorBidi"/>
+          <w:i/>
+          <w:iCs/>
+        </w:rPr>
+        <w:t>Operand</w:t>
+      </w:r>
+      <w:r>
+        <w:rPr>
+          <w:rFonts w:asciiTheme="majorBidi" w:hAnsiTheme="majorBidi" w:cstheme="majorBidi"/>
+        </w:rPr>
+        <w:t xml:space="preserve">, which must be necessarily initialized at the time of creation by passing the value to the constructor. </w:t>
+      </w:r>
+      <w:r>
+        <w:rPr>
+          <w:rFonts w:asciiTheme="majorBidi" w:hAnsiTheme="majorBidi" w:cstheme="majorBidi"/>
+        </w:rPr>
+        <w:t xml:space="preserve">The result of the reduction will replace the value of the first </w:t>
+      </w:r>
+      <w:r>
+        <w:rPr>
+          <w:rFonts w:asciiTheme="majorBidi" w:hAnsiTheme="majorBidi" w:cstheme="majorBidi"/>
+          <w:i/>
+          <w:iCs/>
+        </w:rPr>
+        <w:t xml:space="preserve">Operand </w:t>
+      </w:r>
+      <w:r>
+        <w:rPr>
+          <w:rFonts w:asciiTheme="majorBidi" w:hAnsiTheme="majorBidi" w:cstheme="majorBidi"/>
+        </w:rPr>
+        <w:t xml:space="preserve">object. If further reductions take place depending on the program specifications, the value of the first </w:t>
+      </w:r>
+      <w:r>
+        <w:rPr>
+          <w:rFonts w:asciiTheme="majorBidi" w:hAnsiTheme="majorBidi" w:cstheme="majorBidi"/>
+          <w:i/>
+          <w:iCs/>
+        </w:rPr>
+        <w:t xml:space="preserve">Operand </w:t>
+      </w:r>
+      <w:r>
+        <w:rPr>
+          <w:rFonts w:asciiTheme="majorBidi" w:hAnsiTheme="majorBidi" w:cstheme="majorBidi"/>
+        </w:rPr>
+        <w:t>object holds the result and is returned at the end of the process. This mechanism saves memory and avoid</w:t>
+      </w:r>
+      <w:r>
+        <w:rPr>
+          <w:rFonts w:asciiTheme="majorBidi" w:hAnsiTheme="majorBidi" w:cstheme="majorBidi"/>
+        </w:rPr>
+        <w:t>s</w:t>
+      </w:r>
+      <w:r>
+        <w:rPr>
+          <w:rFonts w:asciiTheme="majorBidi" w:hAnsiTheme="majorBidi" w:cstheme="majorBidi"/>
+        </w:rPr>
+        <w:t xml:space="preserve"> unnecessary copying of contents into new memory space. </w:t>
+      </w:r>
+      <w:r>
+        <w:rPr>
+          <w:rFonts w:asciiTheme="majorBidi" w:hAnsiTheme="majorBidi" w:cstheme="majorBidi"/>
+        </w:rPr>
+        <w:t xml:space="preserve"> </w:t>
+      </w:r>
+      <w:r>
+        <w:rPr>
+          <w:rFonts w:asciiTheme="majorBidi" w:hAnsiTheme="majorBidi" w:cstheme="majorBidi"/>
+        </w:rPr>
+        <w:t xml:space="preserve"> </w:t>
+      </w:r>
+      <w:r>
+        <w:rPr>
+          <w:rFonts w:asciiTheme="majorBidi" w:hAnsiTheme="majorBidi" w:cstheme="majorBidi"/>
+        </w:rPr>
+        <w:t xml:space="preserve"> </w:t>
+      </w:r>
+    </w:p>
+    <w:p>
+      <w:pPr>
+        <w:ind w:firstLine="180"/>
+        <w:jc w:val="both"/>
+        <w:rPr>
+          <w:rFonts w:asciiTheme="majorBidi" w:hAnsiTheme="majorBidi" w:cstheme="majorBidi"/>
+        </w:rPr>
+      </w:pPr>
+      <w:r>
+        <w:rPr>
+          <w:rFonts w:asciiTheme="majorBidi" w:hAnsiTheme="majorBidi" w:cstheme="majorBidi"/>
+        </w:rPr>
+        <w:t xml:space="preserve">Each </w:t>
+      </w:r>
+      <w:r>
+        <w:rPr>
+          <w:rFonts w:asciiTheme="majorBidi" w:hAnsiTheme="majorBidi" w:cstheme="majorBidi"/>
+          <w:b/>
+          <w:bCs/>
+          <w:i/>
+          <w:iCs/>
+        </w:rPr>
+        <w:t>#</w:t>
+      </w:r>
+      <w:proofErr w:type="gramStart"/>
+      <w:r>
+        <w:rPr>
+          <w:rFonts w:asciiTheme="majorBidi" w:hAnsiTheme="majorBidi" w:cstheme="majorBidi"/>
+          <w:b/>
+          <w:bCs/>
+          <w:i/>
+          <w:iCs/>
+        </w:rPr>
+        <w:t>declare</w:t>
+      </w:r>
+      <w:proofErr w:type="gramEnd"/>
+      <w:r>
+        <w:rPr>
+          <w:rFonts w:asciiTheme="majorBidi" w:hAnsiTheme="majorBidi" w:cstheme="majorBidi"/>
+          <w:b/>
+          <w:bCs/>
+          <w:i/>
+          <w:iCs/>
+        </w:rPr>
+        <w:t xml:space="preserve"> reduction </w:t>
+      </w:r>
+      <w:r>
+        <w:rPr>
+          <w:rFonts w:asciiTheme="majorBidi" w:hAnsiTheme="majorBidi" w:cstheme="majorBidi"/>
+        </w:rPr>
+        <w:t xml:space="preserve">directive is used within a C++/Fortran code, and is usable within the same code. However, object oriented principles favors designs which allow reusing the code </w:t>
+      </w:r>
+      <w:r>
+        <w:rPr>
+          <w:rFonts w:asciiTheme="majorBidi" w:hAnsiTheme="majorBidi" w:cstheme="majorBidi"/>
+        </w:rPr>
+        <w:t>in different programs. Providing reducers as independent classes allows using them independently</w:t>
+      </w:r>
+      <w:r>
+        <w:rPr>
+          <w:rFonts w:asciiTheme="majorBidi" w:hAnsiTheme="majorBidi" w:cstheme="majorBidi"/>
+        </w:rPr>
+        <w:t xml:space="preserve"> of the programs</w:t>
+      </w:r>
+      <w:r>
+        <w:rPr>
+          <w:rFonts w:asciiTheme="majorBidi" w:hAnsiTheme="majorBidi" w:cstheme="majorBidi"/>
+        </w:rPr>
+        <w:t xml:space="preserve">. </w:t>
+      </w:r>
+      <w:proofErr w:type="spellStart"/>
+      <w:r>
+        <w:rPr>
+          <w:rFonts w:asciiTheme="majorBidi" w:hAnsiTheme="majorBidi" w:cstheme="majorBidi"/>
+        </w:rPr>
+        <w:t>OpenMP</w:t>
+      </w:r>
+      <w:proofErr w:type="spellEnd"/>
+      <w:r>
+        <w:rPr>
+          <w:rFonts w:asciiTheme="majorBidi" w:hAnsiTheme="majorBidi" w:cstheme="majorBidi"/>
+        </w:rPr>
+        <w:t xml:space="preserve"> 4.0 handbook introduces some restriction of its reduction functionality that can be summarized as follows. </w:t>
+      </w:r>
+    </w:p>
+    <w:p>
+      <w:pPr>
+        <w:ind w:firstLine="180"/>
+        <w:jc w:val="both"/>
+        <w:rPr>
+          <w:rFonts w:asciiTheme="majorBidi" w:hAnsiTheme="majorBidi" w:cstheme="majorBidi"/>
+        </w:rPr>
+      </w:pPr>
+      <w:r>
+        <w:rPr>
+          <w:rFonts w:asciiTheme="majorBidi" w:hAnsiTheme="majorBidi" w:cstheme="majorBidi"/>
+        </w:rPr>
+        <w:t xml:space="preserve">There are </w:t>
+      </w:r>
+      <w:r>
+        <w:rPr>
+          <w:rFonts w:asciiTheme="majorBidi" w:hAnsiTheme="majorBidi" w:cstheme="majorBidi"/>
+        </w:rPr>
+        <w:t xml:space="preserve">restrictions on the scope in which variables are accessible, ad for incorrect modifications the behavior of the reducer could be unspecified. In our design </w:t>
+      </w:r>
+      <w:r>
+        <w:rPr>
+          <w:rFonts w:asciiTheme="majorBidi" w:hAnsiTheme="majorBidi" w:cstheme="majorBidi"/>
+          <w:i/>
+          <w:iCs/>
+        </w:rPr>
+        <w:t xml:space="preserve">Operand </w:t>
+      </w:r>
+      <w:r>
+        <w:rPr>
+          <w:rFonts w:asciiTheme="majorBidi" w:hAnsiTheme="majorBidi" w:cstheme="majorBidi"/>
+        </w:rPr>
+        <w:t>objects provide “getter” and “setter” methods that are initially inherited from the parent “Operand” class, b</w:t>
+      </w:r>
+      <w:r>
+        <w:rPr>
+          <w:rFonts w:asciiTheme="majorBidi" w:hAnsiTheme="majorBidi" w:cstheme="majorBidi"/>
+        </w:rPr>
+        <w:t xml:space="preserve">ut can be overridden to further control access and modification of a value. </w:t>
+      </w:r>
+    </w:p>
+    <w:p>
+      <w:pPr>
+        <w:ind w:firstLine="180"/>
+        <w:jc w:val="both"/>
+        <w:rPr>
+          <w:rFonts w:asciiTheme="majorBidi" w:hAnsiTheme="majorBidi" w:cstheme="majorBidi"/>
+        </w:rPr>
+      </w:pPr>
+      <w:r>
+        <w:rPr>
+          <w:rFonts w:asciiTheme="majorBidi" w:hAnsiTheme="majorBidi" w:cstheme="majorBidi"/>
+        </w:rPr>
+        <w:t xml:space="preserve">Secondly, a reduction declaration can at most have one initializer clause for initializing the variables that are used by the combiner function. Furthermore, the type name in a </w:t>
+      </w:r>
+      <w:r>
+        <w:rPr>
+          <w:rFonts w:asciiTheme="majorBidi" w:hAnsiTheme="majorBidi" w:cstheme="majorBidi"/>
+          <w:b/>
+          <w:bCs/>
+          <w:i/>
+          <w:iCs/>
+        </w:rPr>
+        <w:t xml:space="preserve">declare reduction </w:t>
+      </w:r>
+      <w:r>
+        <w:rPr>
+          <w:rFonts w:asciiTheme="majorBidi" w:hAnsiTheme="majorBidi" w:cstheme="majorBidi"/>
+        </w:rPr>
+        <w:t xml:space="preserve">directive cannot be a </w:t>
+      </w:r>
+      <w:r>
+        <w:rPr>
+          <w:rFonts w:asciiTheme="majorBidi" w:hAnsiTheme="majorBidi" w:cstheme="majorBidi"/>
+          <w:i/>
+          <w:iCs/>
+        </w:rPr>
+        <w:t xml:space="preserve">function type, </w:t>
+      </w:r>
+      <w:r>
+        <w:rPr>
+          <w:rFonts w:asciiTheme="majorBidi" w:hAnsiTheme="majorBidi" w:cstheme="majorBidi"/>
+        </w:rPr>
+        <w:t xml:space="preserve">an </w:t>
+      </w:r>
+      <w:r>
+        <w:rPr>
+          <w:rFonts w:asciiTheme="majorBidi" w:hAnsiTheme="majorBidi" w:cstheme="majorBidi"/>
+          <w:i/>
+          <w:iCs/>
+        </w:rPr>
+        <w:t xml:space="preserve">array type, </w:t>
+      </w:r>
+      <w:r>
+        <w:rPr>
+          <w:rFonts w:asciiTheme="majorBidi" w:hAnsiTheme="majorBidi" w:cstheme="majorBidi"/>
+        </w:rPr>
+        <w:t xml:space="preserve">or a </w:t>
+      </w:r>
+      <w:r>
+        <w:rPr>
+          <w:rFonts w:asciiTheme="majorBidi" w:hAnsiTheme="majorBidi" w:cstheme="majorBidi"/>
+          <w:i/>
+          <w:iCs/>
+        </w:rPr>
+        <w:t xml:space="preserve">reference type. </w:t>
+      </w:r>
+      <w:r>
+        <w:rPr>
+          <w:rFonts w:asciiTheme="majorBidi" w:hAnsiTheme="majorBidi" w:cstheme="majorBidi"/>
+        </w:rPr>
+        <w:t>This restriction is addressed in our design where generic type</w:t>
+      </w:r>
+      <w:r>
+        <w:rPr>
+          <w:rFonts w:asciiTheme="majorBidi" w:hAnsiTheme="majorBidi" w:cstheme="majorBidi"/>
+        </w:rPr>
+        <w:t>s</w:t>
+      </w:r>
+      <w:r>
+        <w:rPr>
+          <w:rFonts w:asciiTheme="majorBidi" w:hAnsiTheme="majorBidi" w:cstheme="majorBidi"/>
+        </w:rPr>
+        <w:t xml:space="preserve"> allow programmers to flexibly decide about the type of objects being reduced. </w:t>
+      </w:r>
+    </w:p>
+    <w:p>
+      <w:pPr>
+        <w:ind w:firstLine="180"/>
+        <w:jc w:val="both"/>
+        <w:rPr>
+          <w:rFonts w:asciiTheme="majorBidi" w:hAnsiTheme="majorBidi" w:cstheme="majorBidi"/>
+        </w:rPr>
+      </w:pPr>
+    </w:p>
+    <w:p>
+      <w:pPr>
+        <w:ind w:firstLine="180"/>
+        <w:jc w:val="center"/>
+        <w:rPr>
+          <w:rFonts w:asciiTheme="majorBidi" w:hAnsiTheme="majorBidi" w:cstheme="majorBidi"/>
+          <w:b/>
+          <w:bCs/>
+        </w:rPr>
+      </w:pPr>
+      <w:r>
+        <w:rPr>
+          <w:rFonts w:asciiTheme="majorBidi" w:hAnsiTheme="majorBidi" w:cstheme="majorBidi"/>
+          <w:b/>
+          <w:bCs/>
+        </w:rPr>
+        <w:t>Hadoop Reduction API</w:t>
+      </w:r>
+    </w:p>
+    <w:p>
+      <w:pPr>
+        <w:ind w:firstLine="180"/>
+        <w:jc w:val="center"/>
+        <w:rPr>
+          <w:rFonts w:asciiTheme="majorBidi" w:hAnsiTheme="majorBidi" w:cstheme="majorBidi"/>
+          <w:i/>
+          <w:iCs/>
+        </w:rPr>
+      </w:pPr>
+      <w:hyperlink r:id="rId10" w:history="1">
+        <w:r>
+          <w:rPr>
+            <w:rStyle w:val="Hyperlink"/>
+            <w:rFonts w:asciiTheme="majorBidi" w:hAnsiTheme="majorBidi" w:cstheme="majorBidi"/>
+            <w:i/>
+            <w:iCs/>
+          </w:rPr>
+          <w:t>https://hadoop.apache.org/docs/r2.4.1/api/org/apache/hadoop/mapred/Reducer.html</w:t>
+        </w:r>
+      </w:hyperlink>
+    </w:p>
+    <w:p>
+      <w:pPr>
+        <w:ind w:firstLine="180"/>
+        <w:jc w:val="both"/>
+        <w:rPr>
+          <w:rFonts w:asciiTheme="majorBidi" w:hAnsiTheme="majorBidi" w:cstheme="majorBidi"/>
+        </w:rPr>
+      </w:pPr>
+      <w:r>
+        <w:rPr>
+          <w:rFonts w:asciiTheme="majorBidi" w:hAnsiTheme="majorBidi" w:cstheme="majorBidi"/>
+        </w:rPr>
+        <w:t xml:space="preserve">Hadoop framework also provides a </w:t>
+      </w:r>
+      <w:r>
+        <w:rPr>
+          <w:rFonts w:asciiTheme="majorBidi" w:hAnsiTheme="majorBidi" w:cstheme="majorBidi"/>
+          <w:b/>
+          <w:bCs/>
+          <w:i/>
+          <w:iCs/>
+        </w:rPr>
+        <w:t xml:space="preserve">Reducer </w:t>
+      </w:r>
+      <w:r>
+        <w:rPr>
+          <w:rFonts w:asciiTheme="majorBidi" w:hAnsiTheme="majorBidi" w:cstheme="majorBidi"/>
+        </w:rPr>
+        <w:t xml:space="preserve">interface that can be implemented by programmers in order to specify their custom </w:t>
+      </w:r>
+      <w:r>
+        <w:rPr>
+          <w:rFonts w:asciiTheme="majorBidi" w:hAnsiTheme="majorBidi" w:cstheme="majorBidi"/>
+        </w:rPr>
+        <w:t xml:space="preserve">reductions, as well as some of the pre-defined implementations of the interface that could be summarized as follows. </w:t>
+      </w:r>
+    </w:p>
+    <w:p>
+      <w:pPr>
+        <w:pStyle w:val="ListParagraph"/>
+        <w:numPr>
+          <w:ilvl w:val="0"/>
+          <w:numId w:val="9"/>
+        </w:numPr>
+        <w:jc w:val="both"/>
+        <w:rPr>
+          <w:rFonts w:asciiTheme="majorBidi" w:hAnsiTheme="majorBidi" w:cstheme="majorBidi"/>
+        </w:rPr>
+      </w:pPr>
+      <w:proofErr w:type="spellStart"/>
+      <w:r>
+        <w:rPr>
+          <w:rFonts w:asciiTheme="majorBidi" w:hAnsiTheme="majorBidi" w:cstheme="majorBidi"/>
+          <w:b/>
+          <w:bCs/>
+        </w:rPr>
+        <w:t>FieldSelectionMapReduce</w:t>
+      </w:r>
+      <w:proofErr w:type="spellEnd"/>
+      <w:r>
+        <w:rPr>
+          <w:rFonts w:asciiTheme="majorBidi" w:hAnsiTheme="majorBidi" w:cstheme="majorBidi"/>
+          <w:b/>
+          <w:bCs/>
+        </w:rPr>
+        <w:t xml:space="preserve"> </w:t>
+      </w:r>
+      <w:r>
+        <w:rPr>
+          <w:rFonts w:asciiTheme="majorBidi" w:hAnsiTheme="majorBidi" w:cstheme="majorBidi"/>
+        </w:rPr>
+        <w:t xml:space="preserve">– this reducer receives two different lists of fields. The first list forms the keys of the output map, and the other list forms the values of the output map. The reducer performs the union of the lists in order to provide a &lt;key, value&gt; set for the corresponding output map. </w:t>
+      </w:r>
+    </w:p>
+    <w:p>
+      <w:pPr>
+        <w:pStyle w:val="ListParagraph"/>
+        <w:numPr>
+          <w:ilvl w:val="0"/>
+          <w:numId w:val="9"/>
+        </w:numPr>
+        <w:jc w:val="both"/>
+        <w:rPr>
+          <w:rFonts w:asciiTheme="majorBidi" w:hAnsiTheme="majorBidi" w:cstheme="majorBidi"/>
+        </w:rPr>
+      </w:pPr>
+      <w:proofErr w:type="spellStart"/>
+      <w:r>
+        <w:rPr>
+          <w:rFonts w:asciiTheme="majorBidi" w:hAnsiTheme="majorBidi" w:cstheme="majorBidi"/>
+          <w:b/>
+          <w:bCs/>
+        </w:rPr>
+        <w:t>ChainReducer</w:t>
+      </w:r>
+      <w:proofErr w:type="spellEnd"/>
+      <w:r>
+        <w:rPr>
+          <w:rFonts w:asciiTheme="majorBidi" w:hAnsiTheme="majorBidi" w:cstheme="majorBidi"/>
+          <w:b/>
+          <w:bCs/>
+        </w:rPr>
+        <w:t xml:space="preserve"> </w:t>
+      </w:r>
+      <w:r>
+        <w:rPr>
+          <w:rFonts w:asciiTheme="majorBidi" w:hAnsiTheme="majorBidi" w:cstheme="majorBidi"/>
+        </w:rPr>
+        <w:t xml:space="preserve">– chains multiple mappers after a certain reducer within a reduction task. The advantage of this approach is that the order of mappers can be </w:t>
+      </w:r>
+      <w:r>
+        <w:rPr>
+          <w:rFonts w:asciiTheme="majorBidi" w:hAnsiTheme="majorBidi" w:cstheme="majorBidi"/>
+        </w:rPr>
+        <w:t>flexibly changed without any of the mappers needing to know the mapper before and after them.</w:t>
+      </w:r>
+    </w:p>
+    <w:p>
+      <w:pPr>
+        <w:pStyle w:val="ListParagraph"/>
+        <w:numPr>
+          <w:ilvl w:val="0"/>
+          <w:numId w:val="9"/>
+        </w:numPr>
+        <w:jc w:val="both"/>
+        <w:rPr>
+          <w:rFonts w:asciiTheme="majorBidi" w:hAnsiTheme="majorBidi" w:cstheme="majorBidi"/>
+        </w:rPr>
+      </w:pPr>
+      <w:proofErr w:type="spellStart"/>
+      <w:r>
+        <w:rPr>
+          <w:rFonts w:asciiTheme="majorBidi" w:hAnsiTheme="majorBidi" w:cstheme="majorBidi"/>
+          <w:b/>
+          <w:bCs/>
+        </w:rPr>
+        <w:t>ValueAggregatorCombiner</w:t>
+      </w:r>
+      <w:proofErr w:type="spellEnd"/>
+      <w:r>
+        <w:rPr>
+          <w:rFonts w:asciiTheme="majorBidi" w:hAnsiTheme="majorBidi" w:cstheme="majorBidi"/>
+        </w:rPr>
+        <w:t xml:space="preserve"> – combines the values that are assoc</w:t>
+      </w:r>
       <w:bookmarkStart w:id="0" w:name="_GoBack"/>
       <w:bookmarkEnd w:id="0"/>
+      <w:r>
+        <w:rPr>
+          <w:rFonts w:asciiTheme="majorBidi" w:hAnsiTheme="majorBidi" w:cstheme="majorBidi"/>
+        </w:rPr>
+        <w:t>iated to the same key.</w:t>
+      </w:r>
     </w:p>
     <w:sectPr>
       <w:pgSz w:w="12240" w:h="15840"/>
@@ -4198,6 +4930,95 @@
     </w:lvl>
   </w:abstractNum>
   <w:abstractNum w:abstractNumId="5">
+    <w:nsid w:val="33C30E42"/>
+    <w:multiLevelType w:val="hybridMultilevel"/>
+    <w:tmpl w:val="39A4B620"/>
+    <w:lvl w:ilvl="0" w:tplc="681C5AC8">
+      <w:start w:val="1"/>
+      <w:numFmt w:val="decimal"/>
+      <w:lvlText w:val="%1-"/>
+      <w:lvlJc w:val="left"/>
+      <w:pPr>
+        <w:ind w:left="540" w:hanging="360"/>
+      </w:pPr>
+      <w:rPr>
+        <w:rFonts w:hint="default"/>
+      </w:rPr>
+    </w:lvl>
+    <w:lvl w:ilvl="1" w:tplc="04090019" w:tentative="1">
+      <w:start w:val="1"/>
+      <w:numFmt w:val="lowerLetter"/>
+      <w:lvlText w:val="%2."/>
+      <w:lvlJc w:val="left"/>
+      <w:pPr>
+        <w:ind w:left="1260" w:hanging="360"/>
+      </w:pPr>
+    </w:lvl>
+    <w:lvl w:ilvl="2" w:tplc="0409001B" w:tentative="1">
+      <w:start w:val="1"/>
+      <w:numFmt w:val="lowerRoman"/>
+      <w:lvlText w:val="%3."/>
+      <w:lvlJc w:val="right"/>
+      <w:pPr>
+        <w:ind w:left="1980" w:hanging="180"/>
+      </w:pPr>
+    </w:lvl>
+    <w:lvl w:ilvl="3" w:tplc="0409000F" w:tentative="1">
+      <w:start w:val="1"/>
+      <w:numFmt w:val="decimal"/>
+      <w:lvlText w:val="%4."/>
+      <w:lvlJc w:val="left"/>
+      <w:pPr>
+        <w:ind w:left="2700" w:hanging="360"/>
+      </w:pPr>
+    </w:lvl>
+    <w:lvl w:ilvl="4" w:tplc="04090019" w:tentative="1">
+      <w:start w:val="1"/>
+      <w:numFmt w:val="lowerLetter"/>
+      <w:lvlText w:val="%5."/>
+      <w:lvlJc w:val="left"/>
+      <w:pPr>
+        <w:ind w:left="3420" w:hanging="360"/>
+      </w:pPr>
+    </w:lvl>
+    <w:lvl w:ilvl="5" w:tplc="0409001B" w:tentative="1">
+      <w:start w:val="1"/>
+      <w:numFmt w:val="lowerRoman"/>
+      <w:lvlText w:val="%6."/>
+      <w:lvlJc w:val="right"/>
+      <w:pPr>
+        <w:ind w:left="4140" w:hanging="180"/>
+      </w:pPr>
+    </w:lvl>
+    <w:lvl w:ilvl="6" w:tplc="0409000F" w:tentative="1">
+      <w:start w:val="1"/>
+      <w:numFmt w:val="decimal"/>
+      <w:lvlText w:val="%7."/>
+      <w:lvlJc w:val="left"/>
+      <w:pPr>
+        <w:ind w:left="4860" w:hanging="360"/>
+      </w:pPr>
+    </w:lvl>
+    <w:lvl w:ilvl="7" w:tplc="04090019" w:tentative="1">
+      <w:start w:val="1"/>
+      <w:numFmt w:val="lowerLetter"/>
+      <w:lvlText w:val="%8."/>
+      <w:lvlJc w:val="left"/>
+      <w:pPr>
+        <w:ind w:left="5580" w:hanging="360"/>
+      </w:pPr>
+    </w:lvl>
+    <w:lvl w:ilvl="8" w:tplc="0409001B" w:tentative="1">
+      <w:start w:val="1"/>
+      <w:numFmt w:val="lowerRoman"/>
+      <w:lvlText w:val="%9."/>
+      <w:lvlJc w:val="right"/>
+      <w:pPr>
+        <w:ind w:left="6300" w:hanging="180"/>
+      </w:pPr>
+    </w:lvl>
+  </w:abstractNum>
+  <w:abstractNum w:abstractNumId="6">
     <w:nsid w:val="458E1899"/>
     <w:multiLevelType w:val="hybridMultilevel"/>
     <w:tmpl w:val="B85C111A"/>
@@ -4286,7 +5107,7 @@
       </w:pPr>
     </w:lvl>
   </w:abstractNum>
-  <w:abstractNum w:abstractNumId="6">
+  <w:abstractNum w:abstractNumId="7">
     <w:nsid w:val="49FE5BB0"/>
     <w:multiLevelType w:val="hybridMultilevel"/>
     <w:tmpl w:val="8C180B9C"/>
@@ -4399,7 +5220,7 @@
       </w:rPr>
     </w:lvl>
   </w:abstractNum>
-  <w:abstractNum w:abstractNumId="7">
+  <w:abstractNum w:abstractNumId="8">
     <w:nsid w:val="7F193BD5"/>
     <w:multiLevelType w:val="hybridMultilevel"/>
     <w:tmpl w:val="A33A53CC"/>
@@ -4492,7 +5313,7 @@
     <w:abstractNumId w:val="4"/>
   </w:num>
   <w:num w:numId="2">
-    <w:abstractNumId w:val="7"/>
+    <w:abstractNumId w:val="8"/>
   </w:num>
   <w:num w:numId="3">
     <w:abstractNumId w:val="2"/>
@@ -4504,13 +5325,16 @@
     <w:abstractNumId w:val="1"/>
   </w:num>
   <w:num w:numId="6">
-    <w:abstractNumId w:val="5"/>
+    <w:abstractNumId w:val="6"/>
   </w:num>
   <w:num w:numId="7">
     <w:abstractNumId w:val="3"/>
   </w:num>
   <w:num w:numId="8">
-    <w:abstractNumId w:val="6"/>
+    <w:abstractNumId w:val="7"/>
+  </w:num>
+  <w:num w:numId="9">
+    <w:abstractNumId w:val="5"/>
   </w:num>
 </w:numbering>
 </file>
@@ -5401,7 +6225,7 @@
 </file>
 
 <file path=customXml/itemProps1.xml><?xml version="1.0" encoding="utf-8"?>
-<ds:datastoreItem xmlns:ds="http://schemas.openxmlformats.org/officeDocument/2006/customXml" ds:itemID="{F20B4C43-73E5-4601-AC0F-CC48C44A7BEB}">
+<ds:datastoreItem xmlns:ds="http://schemas.openxmlformats.org/officeDocument/2006/customXml" ds:itemID="{FBC45B88-F8D6-47D4-9348-F3CA28B264AD}">
   <ds:schemaRefs>
     <ds:schemaRef ds:uri="http://schemas.openxmlformats.org/officeDocument/2006/bibliography"/>
   </ds:schemaRefs>

</xml_diff>